<commit_message>
working on the navbar
</commit_message>
<xml_diff>
--- a/YFF-rapport - Re-Spawn prosjektet.docx
+++ b/YFF-rapport - Re-Spawn prosjektet.docx
@@ -138,7 +138,23 @@
                 <w:rFonts w:eastAsia="Times New Roman" w:cstheme="minorHAnsi"/>
                 <w:lang w:eastAsia="nb-NO"/>
               </w:rPr>
-              <w:t>Jeg har valg og lage en booking side for Respawn Drammen hvor jeg skal bruke HTML/CSS</w:t>
+              <w:t xml:space="preserve">Jeg har valg og lage en booking side for </w:t>
+            </w:r>
+            <w:proofErr w:type="spellStart"/>
+            <w:r>
+              <w:rPr>
+                <w:rFonts w:eastAsia="Times New Roman" w:cstheme="minorHAnsi"/>
+                <w:lang w:eastAsia="nb-NO"/>
+              </w:rPr>
+              <w:t>Respawn</w:t>
+            </w:r>
+            <w:proofErr w:type="spellEnd"/>
+            <w:r>
+              <w:rPr>
+                <w:rFonts w:eastAsia="Times New Roman" w:cstheme="minorHAnsi"/>
+                <w:lang w:eastAsia="nb-NO"/>
+              </w:rPr>
+              <w:t xml:space="preserve"> Drammen hvor jeg skal bruke HTML/CSS</w:t>
             </w:r>
             <w:r>
               <w:rPr>
@@ -565,8 +581,17 @@
                 <w:rFonts w:eastAsia="Times New Roman" w:cstheme="minorHAnsi"/>
                 <w:lang w:eastAsia="nb-NO"/>
               </w:rPr>
-              <w:t>Grid og Flex</w:t>
-            </w:r>
+              <w:t xml:space="preserve">Grid og </w:t>
+            </w:r>
+            <w:proofErr w:type="spellStart"/>
+            <w:r>
+              <w:rPr>
+                <w:rFonts w:eastAsia="Times New Roman" w:cstheme="minorHAnsi"/>
+                <w:lang w:eastAsia="nb-NO"/>
+              </w:rPr>
+              <w:t>Flex</w:t>
+            </w:r>
+            <w:proofErr w:type="spellEnd"/>
           </w:p>
         </w:tc>
       </w:tr>
@@ -822,6 +847,7 @@
                 <w:lang w:eastAsia="nb-NO"/>
               </w:rPr>
             </w:pPr>
+            <w:proofErr w:type="spellStart"/>
             <w:r>
               <w:rPr>
                 <w:rFonts w:ascii="Times New Roman" w:eastAsia="Times New Roman" w:hAnsi="Times New Roman" w:cs="Times New Roman"/>
@@ -829,6 +855,7 @@
               </w:rPr>
               <w:t>X</w:t>
             </w:r>
+            <w:proofErr w:type="spellEnd"/>
           </w:p>
         </w:tc>
         <w:tc>
@@ -949,8 +976,9 @@
           <w:iCs/>
           <w:u w:val="single"/>
         </w:rPr>
-        <w:t>to-do</w:t>
-      </w:r>
+        <w:t>to-</w:t>
+      </w:r>
+      <w:proofErr w:type="gramStart"/>
       <w:r>
         <w:rPr>
           <w:rStyle w:val="normaltextrun"/>
@@ -959,9 +987,22 @@
           <w:bCs/>
           <w:i/>
           <w:iCs/>
+          <w:u w:val="single"/>
+        </w:rPr>
+        <w:t>do</w:t>
+      </w:r>
+      <w:r>
+        <w:rPr>
+          <w:rStyle w:val="normaltextrun"/>
+          <w:rFonts w:ascii="Calibri" w:hAnsi="Calibri" w:cs="Calibri"/>
+          <w:b/>
+          <w:bCs/>
+          <w:i/>
+          <w:iCs/>
         </w:rPr>
         <w:t xml:space="preserve"> liste</w:t>
       </w:r>
+      <w:proofErr w:type="gramEnd"/>
       <w:r>
         <w:rPr>
           <w:rStyle w:val="normaltextrun"/>
@@ -1313,7 +1354,14 @@
                 <w:iCs/>
                 <w:lang w:eastAsia="nb-NO"/>
               </w:rPr>
-              <w:br/>
+              <w:t>G</w:t>
+            </w:r>
+            <w:r>
+              <w:rPr>
+                <w:rFonts w:eastAsia="Times New Roman" w:cstheme="minorHAnsi"/>
+                <w:lang w:eastAsia="nb-NO"/>
+              </w:rPr>
+              <w:t>jøre research rundt JavaScript og Node.js/Express.js</w:t>
             </w:r>
           </w:p>
         </w:tc>
@@ -1843,7 +1891,31 @@
           <w:sz w:val="20"/>
           <w:szCs w:val="20"/>
         </w:rPr>
-        <w:t xml:space="preserve"> tre Youtube videoene:</w:t>
+        <w:t xml:space="preserve"> tre </w:t>
+      </w:r>
+      <w:proofErr w:type="spellStart"/>
+      <w:r>
+        <w:rPr>
+          <w:rStyle w:val="normaltextrun"/>
+          <w:rFonts w:ascii="Calibri" w:hAnsi="Calibri" w:cs="Calibri"/>
+          <w:i/>
+          <w:iCs/>
+          <w:sz w:val="20"/>
+          <w:szCs w:val="20"/>
+        </w:rPr>
+        <w:t>Youtube</w:t>
+      </w:r>
+      <w:proofErr w:type="spellEnd"/>
+      <w:r>
+        <w:rPr>
+          <w:rStyle w:val="normaltextrun"/>
+          <w:rFonts w:ascii="Calibri" w:hAnsi="Calibri" w:cs="Calibri"/>
+          <w:i/>
+          <w:iCs/>
+          <w:sz w:val="20"/>
+          <w:szCs w:val="20"/>
+        </w:rPr>
+        <w:t xml:space="preserve"> videoene:</w:t>
       </w:r>
     </w:p>
     <w:p>
@@ -2118,7 +2190,31 @@
           <w:sz w:val="20"/>
           <w:szCs w:val="20"/>
         </w:rPr>
-        <w:t>m og oppdaterte repo’en.</w:t>
+        <w:t xml:space="preserve">m og oppdaterte </w:t>
+      </w:r>
+      <w:proofErr w:type="spellStart"/>
+      <w:r>
+        <w:rPr>
+          <w:rStyle w:val="normaltextrun"/>
+          <w:rFonts w:ascii="Calibri" w:hAnsi="Calibri" w:cs="Calibri"/>
+          <w:i/>
+          <w:iCs/>
+          <w:sz w:val="20"/>
+          <w:szCs w:val="20"/>
+        </w:rPr>
+        <w:t>repo’en</w:t>
+      </w:r>
+      <w:proofErr w:type="spellEnd"/>
+      <w:r>
+        <w:rPr>
+          <w:rStyle w:val="normaltextrun"/>
+          <w:rFonts w:ascii="Calibri" w:hAnsi="Calibri" w:cs="Calibri"/>
+          <w:i/>
+          <w:iCs/>
+          <w:sz w:val="20"/>
+          <w:szCs w:val="20"/>
+        </w:rPr>
+        <w:t>.</w:t>
       </w:r>
       <w:r>
         <w:rPr>
@@ -2308,6 +2404,7 @@
           <w:rFonts w:ascii="Calibri" w:hAnsi="Calibri" w:cs="Calibri"/>
           <w:i/>
           <w:iCs/>
+          <w:noProof/>
         </w:rPr>
         <w:lastRenderedPageBreak/>
         <w:drawing>
@@ -2400,7 +2497,36 @@
           <w:iCs/>
         </w:rPr>
         <w:br/>
-        <w:t>Jeg lagde også en .bat fil til å starte serveren lettere</w:t>
+        <w:t>Jeg lagde også en .</w:t>
+      </w:r>
+      <w:proofErr w:type="spellStart"/>
+      <w:r>
+        <w:rPr>
+          <w:rStyle w:val="normaltextrun"/>
+          <w:rFonts w:ascii="Calibri" w:hAnsi="Calibri" w:cs="Calibri"/>
+          <w:i/>
+          <w:iCs/>
+        </w:rPr>
+        <w:t>bat</w:t>
+      </w:r>
+      <w:proofErr w:type="spellEnd"/>
+      <w:r>
+        <w:rPr>
+          <w:rStyle w:val="normaltextrun"/>
+          <w:rFonts w:ascii="Calibri" w:hAnsi="Calibri" w:cs="Calibri"/>
+          <w:i/>
+          <w:iCs/>
+        </w:rPr>
+        <w:t xml:space="preserve"> fil til å starte serveren letter</w:t>
+      </w:r>
+      <w:r>
+        <w:rPr>
+          <w:rStyle w:val="normaltextrun"/>
+          <w:rFonts w:ascii="Calibri" w:hAnsi="Calibri" w:cs="Calibri"/>
+          <w:i/>
+          <w:iCs/>
+        </w:rPr>
+        <w:t>.</w:t>
       </w:r>
     </w:p>
     <w:p>
@@ -2420,10 +2546,10 @@
           <w:iCs/>
         </w:rPr>
         <w:drawing>
-          <wp:inline distT="0" distB="0" distL="0" distR="0" wp14:anchorId="1F5F9509" wp14:editId="66BF0007">
-            <wp:extent cx="5058481" cy="1762371"/>
-            <wp:effectExtent l="0" t="0" r="8890" b="9525"/>
-            <wp:docPr id="150449339" name="Picture 1" descr="A screenshot of a computer&#10;&#10;AI-generated content may be incorrect."/>
+          <wp:inline distT="0" distB="0" distL="0" distR="0" wp14:anchorId="40BE0679" wp14:editId="287786F9">
+            <wp:extent cx="3867690" cy="1571844"/>
+            <wp:effectExtent l="0" t="0" r="0" b="9525"/>
+            <wp:docPr id="641943009" name="Picture 1" descr="A screenshot of a computer program&#10;&#10;AI-generated content may be incorrect."/>
             <wp:cNvGraphicFramePr>
               <a:graphicFrameLocks xmlns:a="http://schemas.openxmlformats.org/drawingml/2006/main" noChangeAspect="1"/>
             </wp:cNvGraphicFramePr>
@@ -2431,7 +2557,7 @@
               <a:graphicData uri="http://schemas.openxmlformats.org/drawingml/2006/picture">
                 <pic:pic xmlns:pic="http://schemas.openxmlformats.org/drawingml/2006/picture">
                   <pic:nvPicPr>
-                    <pic:cNvPr id="150449339" name="Picture 1" descr="A screenshot of a computer&#10;&#10;AI-generated content may be incorrect."/>
+                    <pic:cNvPr id="641943009" name="Picture 1" descr="A screenshot of a computer program&#10;&#10;AI-generated content may be incorrect."/>
                     <pic:cNvPicPr/>
                   </pic:nvPicPr>
                   <pic:blipFill>
@@ -2443,7 +2569,7 @@
                   <pic:spPr>
                     <a:xfrm>
                       <a:off x="0" y="0"/>
-                      <a:ext cx="5058481" cy="1762371"/>
+                      <a:ext cx="3867690" cy="1571844"/>
                     </a:xfrm>
                     <a:prstGeom prst="rect">
                       <a:avLst/>
@@ -3435,8 +3561,17 @@
                 <w:rFonts w:eastAsia="Times New Roman" w:cstheme="minorHAnsi"/>
                 <w:lang w:eastAsia="nb-NO"/>
               </w:rPr>
-              <w:t>Skriv her..</w:t>
-            </w:r>
+              <w:t xml:space="preserve">Skriv </w:t>
+            </w:r>
+            <w:proofErr w:type="gramStart"/>
+            <w:r>
+              <w:rPr>
+                <w:rFonts w:eastAsia="Times New Roman" w:cstheme="minorHAnsi"/>
+                <w:lang w:eastAsia="nb-NO"/>
+              </w:rPr>
+              <w:t>her..</w:t>
+            </w:r>
+            <w:proofErr w:type="gramEnd"/>
           </w:p>
         </w:tc>
       </w:tr>
@@ -3581,8 +3716,17 @@
                 <w:rFonts w:eastAsia="Times New Roman" w:cstheme="minorHAnsi"/>
                 <w:lang w:eastAsia="nb-NO"/>
               </w:rPr>
-              <w:t>Skriv her..</w:t>
-            </w:r>
+              <w:t xml:space="preserve">Skriv </w:t>
+            </w:r>
+            <w:proofErr w:type="gramStart"/>
+            <w:r>
+              <w:rPr>
+                <w:rFonts w:eastAsia="Times New Roman" w:cstheme="minorHAnsi"/>
+                <w:lang w:eastAsia="nb-NO"/>
+              </w:rPr>
+              <w:t>her..</w:t>
+            </w:r>
+            <w:proofErr w:type="gramEnd"/>
           </w:p>
         </w:tc>
       </w:tr>
@@ -5508,6 +5652,26 @@
 </file>
 
 <file path=customXml/item1.xml><?xml version="1.0" encoding="utf-8"?>
+<p:properties xmlns:p="http://schemas.microsoft.com/office/2006/metadata/properties" xmlns:xsi="http://www.w3.org/2001/XMLSchema-instance" xmlns:pc="http://schemas.microsoft.com/office/infopath/2007/PartnerControls">
+  <documentManagement>
+    <TaxCatchAll xmlns="d94478e4-dbcb-474d-ad63-82b257a106f6" xsi:nil="true"/>
+    <lcf76f155ced4ddcb4097134ff3c332f xmlns="48f54af8-29d6-41fb-b96c-08d5c7b2b888">
+      <Terms xmlns="http://schemas.microsoft.com/office/infopath/2007/PartnerControls"/>
+    </lcf76f155ced4ddcb4097134ff3c332f>
+  </documentManagement>
+</p:properties>
+</file>
+
+<file path=customXml/item2.xml><?xml version="1.0" encoding="utf-8"?>
+<?mso-contentType ?>
+<FormTemplates xmlns="http://schemas.microsoft.com/sharepoint/v3/contenttype/forms">
+  <Display>DocumentLibraryForm</Display>
+  <Edit>DocumentLibraryForm</Edit>
+  <New>DocumentLibraryForm</New>
+</FormTemplates>
+</file>
+
+<file path=customXml/item3.xml><?xml version="1.0" encoding="utf-8"?>
 <ct:contentTypeSchema xmlns:ct="http://schemas.microsoft.com/office/2006/metadata/contentType" xmlns:ma="http://schemas.microsoft.com/office/2006/metadata/properties/metaAttributes" ct:_="" ma:_="" ma:contentTypeName="Dokument" ma:contentTypeID="0x0101005D15F80F1BDBA44D8D4655F87A05B68A" ma:contentTypeVersion="10" ma:contentTypeDescription="Opprett et nytt dokument." ma:contentTypeScope="" ma:versionID="9631b9bddf86e0ed12393d2c4fffb783">
   <xsd:schema xmlns:xsd="http://www.w3.org/2001/XMLSchema" xmlns:xs="http://www.w3.org/2001/XMLSchema" xmlns:p="http://schemas.microsoft.com/office/2006/metadata/properties" xmlns:ns2="48f54af8-29d6-41fb-b96c-08d5c7b2b888" xmlns:ns3="d94478e4-dbcb-474d-ad63-82b257a106f6" targetNamespace="http://schemas.microsoft.com/office/2006/metadata/properties" ma:root="true" ma:fieldsID="f518f670d8557be04243ac1bc315839d" ns2:_="" ns3:_="">
     <xsd:import namespace="48f54af8-29d6-41fb-b96c-08d5c7b2b888"/>
@@ -5696,27 +5860,26 @@
 </ct:contentTypeSchema>
 </file>
 
-<file path=customXml/item2.xml><?xml version="1.0" encoding="utf-8"?>
-<?mso-contentType ?>
-<FormTemplates xmlns="http://schemas.microsoft.com/sharepoint/v3/contenttype/forms">
-  <Display>DocumentLibraryForm</Display>
-  <Edit>DocumentLibraryForm</Edit>
-  <New>DocumentLibraryForm</New>
-</FormTemplates>
+<file path=customXml/itemProps1.xml><?xml version="1.0" encoding="utf-8"?>
+<ds:datastoreItem xmlns:ds="http://schemas.openxmlformats.org/officeDocument/2006/customXml" ds:itemID="{0693B37C-E758-43F4-883F-14D8FA7C94F0}">
+  <ds:schemaRefs>
+    <ds:schemaRef ds:uri="http://schemas.microsoft.com/office/2006/metadata/properties"/>
+    <ds:schemaRef ds:uri="http://schemas.microsoft.com/office/infopath/2007/PartnerControls"/>
+    <ds:schemaRef ds:uri="d94478e4-dbcb-474d-ad63-82b257a106f6"/>
+    <ds:schemaRef ds:uri="48f54af8-29d6-41fb-b96c-08d5c7b2b888"/>
+  </ds:schemaRefs>
+</ds:datastoreItem>
 </file>
 
-<file path=customXml/item3.xml><?xml version="1.0" encoding="utf-8"?>
-<p:properties xmlns:p="http://schemas.microsoft.com/office/2006/metadata/properties" xmlns:xsi="http://www.w3.org/2001/XMLSchema-instance" xmlns:pc="http://schemas.microsoft.com/office/infopath/2007/PartnerControls">
-  <documentManagement>
-    <TaxCatchAll xmlns="d94478e4-dbcb-474d-ad63-82b257a106f6" xsi:nil="true"/>
-    <lcf76f155ced4ddcb4097134ff3c332f xmlns="48f54af8-29d6-41fb-b96c-08d5c7b2b888">
-      <Terms xmlns="http://schemas.microsoft.com/office/infopath/2007/PartnerControls"/>
-    </lcf76f155ced4ddcb4097134ff3c332f>
-  </documentManagement>
-</p:properties>
+<file path=customXml/itemProps2.xml><?xml version="1.0" encoding="utf-8"?>
+<ds:datastoreItem xmlns:ds="http://schemas.openxmlformats.org/officeDocument/2006/customXml" ds:itemID="{5E6E0DA3-EA58-4CEE-9442-E2DD0B135720}">
+  <ds:schemaRefs>
+    <ds:schemaRef ds:uri="http://schemas.microsoft.com/sharepoint/v3/contenttype/forms"/>
+  </ds:schemaRefs>
+</ds:datastoreItem>
 </file>
 
-<file path=customXml/itemProps1.xml><?xml version="1.0" encoding="utf-8"?>
+<file path=customXml/itemProps3.xml><?xml version="1.0" encoding="utf-8"?>
 <ds:datastoreItem xmlns:ds="http://schemas.openxmlformats.org/officeDocument/2006/customXml" ds:itemID="{313645CB-4173-41EA-9343-339B0D572FC6}">
   <ds:schemaRefs>
     <ds:schemaRef ds:uri="http://schemas.microsoft.com/office/2006/metadata/contentType"/>
@@ -5733,23 +5896,4 @@
     <ds:schemaRef ds:uri="http://schemas.microsoft.com/internal/obd"/>
   </ds:schemaRefs>
 </ds:datastoreItem>
-</file>
-
-<file path=customXml/itemProps2.xml><?xml version="1.0" encoding="utf-8"?>
-<ds:datastoreItem xmlns:ds="http://schemas.openxmlformats.org/officeDocument/2006/customXml" ds:itemID="{5E6E0DA3-EA58-4CEE-9442-E2DD0B135720}">
-  <ds:schemaRefs>
-    <ds:schemaRef ds:uri="http://schemas.microsoft.com/sharepoint/v3/contenttype/forms"/>
-  </ds:schemaRefs>
-</ds:datastoreItem>
-</file>
-
-<file path=customXml/itemProps3.xml><?xml version="1.0" encoding="utf-8"?>
-<ds:datastoreItem xmlns:ds="http://schemas.openxmlformats.org/officeDocument/2006/customXml" ds:itemID="{0693B37C-E758-43F4-883F-14D8FA7C94F0}">
-  <ds:schemaRefs>
-    <ds:schemaRef ds:uri="http://schemas.microsoft.com/office/2006/metadata/properties"/>
-    <ds:schemaRef ds:uri="http://schemas.microsoft.com/office/infopath/2007/PartnerControls"/>
-    <ds:schemaRef ds:uri="d94478e4-dbcb-474d-ad63-82b257a106f6"/>
-    <ds:schemaRef ds:uri="48f54af8-29d6-41fb-b96c-08d5c7b2b888"/>
-  </ds:schemaRefs>
-</ds:datastoreItem>
 </file>
</xml_diff>

<commit_message>
Most of the booking site HTML and CSS is done
</commit_message>
<xml_diff>
--- a/YFF-rapport - Re-Spawn prosjektet.docx
+++ b/YFF-rapport - Re-Spawn prosjektet.docx
@@ -976,9 +976,8 @@
           <w:iCs/>
           <w:u w:val="single"/>
         </w:rPr>
-        <w:t>to-</w:t>
-      </w:r>
-      <w:proofErr w:type="gramStart"/>
+        <w:t>to-do</w:t>
+      </w:r>
       <w:r>
         <w:rPr>
           <w:rStyle w:val="normaltextrun"/>
@@ -987,22 +986,9 @@
           <w:bCs/>
           <w:i/>
           <w:iCs/>
-          <w:u w:val="single"/>
-        </w:rPr>
-        <w:t>do</w:t>
-      </w:r>
-      <w:r>
-        <w:rPr>
-          <w:rStyle w:val="normaltextrun"/>
-          <w:rFonts w:ascii="Calibri" w:hAnsi="Calibri" w:cs="Calibri"/>
-          <w:b/>
-          <w:bCs/>
-          <w:i/>
-          <w:iCs/>
         </w:rPr>
         <w:t xml:space="preserve"> liste</w:t>
       </w:r>
-      <w:proofErr w:type="gramEnd"/>
       <w:r>
         <w:rPr>
           <w:rStyle w:val="normaltextrun"/>
@@ -1414,7 +1400,25 @@
           <w:b/>
           <w:bCs/>
         </w:rPr>
-        <w:t>Dag 2:</w:t>
+        <w:t>Dag 2</w:t>
+      </w:r>
+      <w:r>
+        <w:rPr>
+          <w:rStyle w:val="normaltextrun"/>
+          <w:rFonts w:ascii="Calibri" w:hAnsi="Calibri" w:cs="Calibri"/>
+          <w:b/>
+          <w:bCs/>
+        </w:rPr>
+        <w:t>/3</w:t>
+      </w:r>
+      <w:r>
+        <w:rPr>
+          <w:rStyle w:val="normaltextrun"/>
+          <w:rFonts w:ascii="Calibri" w:hAnsi="Calibri" w:cs="Calibri"/>
+          <w:b/>
+          <w:bCs/>
+        </w:rPr>
+        <w:t>:</w:t>
       </w:r>
     </w:p>
     <w:tbl>
@@ -1452,7 +1456,25 @@
                 <w:iCs/>
                 <w:lang w:eastAsia="nb-NO"/>
               </w:rPr>
-              <w:t xml:space="preserve">Dag 2 tenker jeg at jeg skal </w:t>
+              <w:t>Dag 2</w:t>
+            </w:r>
+            <w:r>
+              <w:rPr>
+                <w:rFonts w:eastAsia="Times New Roman" w:cstheme="minorHAnsi"/>
+                <w:i/>
+                <w:iCs/>
+                <w:lang w:eastAsia="nb-NO"/>
+              </w:rPr>
+              <w:t>/3</w:t>
+            </w:r>
+            <w:r>
+              <w:rPr>
+                <w:rFonts w:eastAsia="Times New Roman" w:cstheme="minorHAnsi"/>
+                <w:i/>
+                <w:iCs/>
+                <w:lang w:eastAsia="nb-NO"/>
+              </w:rPr>
+              <w:t xml:space="preserve"> tenker jeg at jeg skal </w:t>
             </w:r>
             <w:r>
               <w:rPr>
@@ -1616,7 +1638,25 @@
           <w:b/>
           <w:bCs/>
         </w:rPr>
-        <w:t xml:space="preserve">Dag 3: </w:t>
+        <w:t xml:space="preserve">Dag </w:t>
+      </w:r>
+      <w:r>
+        <w:rPr>
+          <w:rStyle w:val="normaltextrun"/>
+          <w:rFonts w:ascii="Calibri" w:hAnsi="Calibri" w:cs="Calibri"/>
+          <w:b/>
+          <w:bCs/>
+        </w:rPr>
+        <w:t>4</w:t>
+      </w:r>
+      <w:r>
+        <w:rPr>
+          <w:rStyle w:val="normaltextrun"/>
+          <w:rFonts w:ascii="Calibri" w:hAnsi="Calibri" w:cs="Calibri"/>
+          <w:b/>
+          <w:bCs/>
+        </w:rPr>
+        <w:t xml:space="preserve">: </w:t>
       </w:r>
     </w:p>
     <w:tbl>
@@ -1650,7 +1690,21 @@
                 <w:rFonts w:eastAsia="Times New Roman" w:cstheme="minorHAnsi"/>
                 <w:lang w:eastAsia="nb-NO"/>
               </w:rPr>
-              <w:t>Dag 3 skal jeg hovedsakelig jobbe med back-end (JavaScript, Node.js) sånn at nettsiden faktisk vil fungere og sånn at den kan lagre data-en til en server. Eventuelt bli ferdig med CSS styling om jeg ikke er ferdig med det.</w:t>
+              <w:t xml:space="preserve">Dag </w:t>
+            </w:r>
+            <w:r>
+              <w:rPr>
+                <w:rFonts w:eastAsia="Times New Roman" w:cstheme="minorHAnsi"/>
+                <w:lang w:eastAsia="nb-NO"/>
+              </w:rPr>
+              <w:t>4</w:t>
+            </w:r>
+            <w:r>
+              <w:rPr>
+                <w:rFonts w:eastAsia="Times New Roman" w:cstheme="minorHAnsi"/>
+                <w:lang w:eastAsia="nb-NO"/>
+              </w:rPr>
+              <w:t xml:space="preserve"> skal jeg hovedsakelig jobbe med back-end (JavaScript, Node.js) sånn at nettsiden faktisk vil fungere og sånn at den kan lagre data-en til en server. Eventuelt bli ferdig med CSS styling om jeg ikke er ferdig med det.</w:t>
             </w:r>
             <w:r>
               <w:rPr>
@@ -1947,7 +2001,7 @@
           <w:szCs w:val="20"/>
         </w:rPr>
       </w:pPr>
-      <w:hyperlink r:id="rId10" w:history="1">
+      <w:hyperlink r:id="rId11" w:history="1">
         <w:r>
           <w:rPr>
             <w:rStyle w:val="Hyperlink"/>
@@ -1971,7 +2025,7 @@
         </w:rPr>
         <w:br/>
       </w:r>
-      <w:hyperlink r:id="rId11" w:history="1">
+      <w:hyperlink r:id="rId12" w:history="1">
         <w:r>
           <w:rPr>
             <w:rStyle w:val="Hyperlink"/>
@@ -1995,7 +2049,7 @@
         </w:rPr>
         <w:br/>
       </w:r>
-      <w:hyperlink r:id="rId12" w:history="1">
+      <w:hyperlink r:id="rId13" w:history="1">
         <w:r>
           <w:rPr>
             <w:rStyle w:val="Hyperlink"/>
@@ -2265,7 +2319,7 @@
                     <pic:cNvPicPr/>
                   </pic:nvPicPr>
                   <pic:blipFill>
-                    <a:blip r:embed="rId13"/>
+                    <a:blip r:embed="rId14"/>
                     <a:stretch>
                       <a:fillRect/>
                     </a:stretch>
@@ -2334,7 +2388,7 @@
           <w:iCs/>
         </w:rPr>
       </w:pPr>
-      <w:hyperlink r:id="rId14" w:history="1">
+      <w:hyperlink r:id="rId15" w:history="1">
         <w:r>
           <w:rPr>
             <w:rStyle w:val="Hyperlink"/>
@@ -2353,7 +2407,7 @@
         </w:rPr>
         <w:br/>
       </w:r>
-      <w:hyperlink r:id="rId15" w:history="1">
+      <w:hyperlink r:id="rId16" w:history="1">
         <w:r>
           <w:rPr>
             <w:rStyle w:val="Hyperlink"/>
@@ -2423,7 +2477,7 @@
                     <pic:cNvPicPr/>
                   </pic:nvPicPr>
                   <pic:blipFill>
-                    <a:blip r:embed="rId16"/>
+                    <a:blip r:embed="rId17"/>
                     <a:stretch>
                       <a:fillRect/>
                     </a:stretch>
@@ -2497,27 +2551,34 @@
           <w:iCs/>
         </w:rPr>
         <w:br/>
-        <w:t>Jeg lagde også en .</w:t>
-      </w:r>
-      <w:proofErr w:type="spellStart"/>
-      <w:r>
-        <w:rPr>
-          <w:rStyle w:val="normaltextrun"/>
-          <w:rFonts w:ascii="Calibri" w:hAnsi="Calibri" w:cs="Calibri"/>
-          <w:i/>
-          <w:iCs/>
-        </w:rPr>
-        <w:t>bat</w:t>
-      </w:r>
-      <w:proofErr w:type="spellEnd"/>
-      <w:r>
-        <w:rPr>
-          <w:rStyle w:val="normaltextrun"/>
-          <w:rFonts w:ascii="Calibri" w:hAnsi="Calibri" w:cs="Calibri"/>
-          <w:i/>
-          <w:iCs/>
-        </w:rPr>
-        <w:t xml:space="preserve"> fil til å starte serveren letter</w:t>
+        <w:t>Jeg lagde også en .bat fil til å starte serveren lett</w:t>
+      </w:r>
+      <w:r>
+        <w:rPr>
+          <w:rStyle w:val="normaltextrun"/>
+          <w:rFonts w:ascii="Calibri" w:hAnsi="Calibri" w:cs="Calibri"/>
+          <w:i/>
+          <w:iCs/>
+        </w:rPr>
+        <w:t>e</w:t>
+      </w:r>
+      <w:r>
+        <w:rPr>
+          <w:rStyle w:val="normaltextrun"/>
+          <w:rFonts w:ascii="Calibri" w:hAnsi="Calibri" w:cs="Calibri"/>
+          <w:i/>
+          <w:iCs/>
+        </w:rPr>
+        <w:t>r</w:t>
+      </w:r>
+      <w:r>
+        <w:rPr>
+          <w:rStyle w:val="normaltextrun"/>
+          <w:rFonts w:ascii="Calibri" w:hAnsi="Calibri" w:cs="Calibri"/>
+          <w:i/>
+          <w:iCs/>
+        </w:rPr>
+        <w:t>e</w:t>
       </w:r>
       <w:r>
         <w:rPr>
@@ -2544,6 +2605,7 @@
           <w:rFonts w:ascii="Calibri" w:hAnsi="Calibri" w:cs="Calibri"/>
           <w:i/>
           <w:iCs/>
+          <w:noProof/>
         </w:rPr>
         <w:drawing>
           <wp:inline distT="0" distB="0" distL="0" distR="0" wp14:anchorId="40BE0679" wp14:editId="287786F9">
@@ -2561,7 +2623,7 @@
                     <pic:cNvPicPr/>
                   </pic:nvPicPr>
                   <pic:blipFill>
-                    <a:blip r:embed="rId17"/>
+                    <a:blip r:embed="rId18"/>
                     <a:stretch>
                       <a:fillRect/>
                     </a:stretch>
@@ -2605,12 +2667,7 @@
         </w:rPr>
         <w:t>Logg uke 2</w:t>
       </w:r>
-    </w:p>
-    <w:p>
-      <w:pPr>
-        <w:pStyle w:val="paragraph"/>
-        <w:spacing w:before="0" w:beforeAutospacing="0" w:after="0" w:afterAutospacing="0"/>
-        <w:textAlignment w:val="baseline"/>
+      <w:r>
         <w:rPr>
           <w:rStyle w:val="normaltextrun"/>
           <w:rFonts w:ascii="Calibri Light" w:hAnsi="Calibri Light" w:cs="Calibri Light"/>
@@ -2618,13 +2675,9 @@
           <w:sz w:val="32"/>
           <w:szCs w:val="32"/>
         </w:rPr>
-      </w:pPr>
-    </w:p>
-    <w:p>
-      <w:pPr>
-        <w:pStyle w:val="paragraph"/>
-        <w:spacing w:before="0" w:beforeAutospacing="0" w:after="0" w:afterAutospacing="0"/>
-        <w:textAlignment w:val="baseline"/>
+        <w:t>/3</w:t>
+      </w:r>
+      <w:r>
         <w:rPr>
           <w:rStyle w:val="normaltextrun"/>
           <w:rFonts w:ascii="Calibri Light" w:hAnsi="Calibri Light" w:cs="Calibri Light"/>
@@ -2632,8 +2685,179 @@
           <w:sz w:val="32"/>
           <w:szCs w:val="32"/>
         </w:rPr>
-      </w:pPr>
-      <w:r>
+        <w:br/>
+      </w:r>
+      <w:r>
+        <w:rPr>
+          <w:rStyle w:val="normaltextrun"/>
+          <w:rFonts w:ascii="Calibri" w:hAnsi="Calibri" w:cs="Calibri"/>
+          <w:i/>
+          <w:iCs/>
+          <w:sz w:val="20"/>
+          <w:szCs w:val="20"/>
+        </w:rPr>
+        <w:t>I uke 2 så fikk jeg bare laget</w:t>
+      </w:r>
+      <w:r>
+        <w:rPr>
+          <w:rStyle w:val="normaltextrun"/>
+          <w:rFonts w:ascii="Calibri" w:hAnsi="Calibri" w:cs="Calibri"/>
+          <w:i/>
+          <w:iCs/>
+          <w:sz w:val="20"/>
+          <w:szCs w:val="20"/>
+        </w:rPr>
+        <w:t xml:space="preserve"> </w:t>
+      </w:r>
+      <w:r>
+        <w:rPr>
+          <w:rStyle w:val="normaltextrun"/>
+          <w:rFonts w:ascii="Calibri" w:hAnsi="Calibri" w:cs="Calibri"/>
+          <w:i/>
+          <w:iCs/>
+          <w:sz w:val="20"/>
+          <w:szCs w:val="20"/>
+        </w:rPr>
+        <w:t>en responsive</w:t>
+      </w:r>
+      <w:r>
+        <w:rPr>
+          <w:rStyle w:val="normaltextrun"/>
+          <w:rFonts w:ascii="Calibri" w:hAnsi="Calibri" w:cs="Calibri"/>
+          <w:i/>
+          <w:iCs/>
+          <w:sz w:val="20"/>
+          <w:szCs w:val="20"/>
+        </w:rPr>
+        <w:t xml:space="preserve"> </w:t>
+      </w:r>
+      <w:r>
+        <w:rPr>
+          <w:rStyle w:val="normaltextrun"/>
+          <w:rFonts w:ascii="Calibri" w:hAnsi="Calibri" w:cs="Calibri"/>
+          <w:i/>
+          <w:iCs/>
+          <w:sz w:val="20"/>
+          <w:szCs w:val="20"/>
+        </w:rPr>
+        <w:t>navbar til nettsiden</w:t>
+      </w:r>
+      <w:r>
+        <w:rPr>
+          <w:rStyle w:val="normaltextrun"/>
+          <w:rFonts w:ascii="Calibri" w:hAnsi="Calibri" w:cs="Calibri"/>
+          <w:i/>
+          <w:iCs/>
+          <w:sz w:val="20"/>
+          <w:szCs w:val="20"/>
+        </w:rPr>
+        <w:t xml:space="preserve"> </w:t>
+      </w:r>
+      <w:r>
+        <w:rPr>
+          <w:rStyle w:val="normaltextrun"/>
+          <w:rFonts w:ascii="Calibri" w:hAnsi="Calibri" w:cs="Calibri"/>
+          <w:i/>
+          <w:iCs/>
+          <w:sz w:val="20"/>
+          <w:szCs w:val="20"/>
+        </w:rPr>
+        <w:t xml:space="preserve">og mulighet til å bytte mellom </w:t>
+      </w:r>
+      <w:r>
+        <w:rPr>
+          <w:rStyle w:val="normaltextrun"/>
+          <w:rFonts w:ascii="Calibri" w:hAnsi="Calibri" w:cs="Calibri"/>
+          <w:i/>
+          <w:iCs/>
+          <w:sz w:val="20"/>
+          <w:szCs w:val="20"/>
+        </w:rPr>
+        <w:t>hjemmesiden</w:t>
+      </w:r>
+      <w:r>
+        <w:rPr>
+          <w:rStyle w:val="normaltextrun"/>
+          <w:rFonts w:ascii="Calibri" w:hAnsi="Calibri" w:cs="Calibri"/>
+          <w:i/>
+          <w:iCs/>
+          <w:sz w:val="20"/>
+          <w:szCs w:val="20"/>
+        </w:rPr>
+        <w:t xml:space="preserve"> og booking siden </w:t>
+      </w:r>
+      <w:r>
+        <w:rPr>
+          <w:rStyle w:val="normaltextrun"/>
+          <w:rFonts w:ascii="Calibri" w:hAnsi="Calibri" w:cs="Calibri"/>
+          <w:i/>
+          <w:iCs/>
+          <w:sz w:val="20"/>
+          <w:szCs w:val="20"/>
+        </w:rPr>
+        <w:t>pga. litt begrenset tid</w:t>
+      </w:r>
+      <w:r>
+        <w:rPr>
+          <w:rStyle w:val="normaltextrun"/>
+          <w:rFonts w:ascii="Calibri" w:hAnsi="Calibri" w:cs="Calibri"/>
+          <w:i/>
+          <w:iCs/>
+          <w:sz w:val="20"/>
+          <w:szCs w:val="20"/>
+        </w:rPr>
+        <w:t>.</w:t>
+      </w:r>
+      <w:r>
+        <w:rPr>
+          <w:rStyle w:val="normaltextrun"/>
+          <w:rFonts w:ascii="Calibri" w:hAnsi="Calibri" w:cs="Calibri"/>
+          <w:i/>
+          <w:iCs/>
+          <w:sz w:val="20"/>
+          <w:szCs w:val="20"/>
+        </w:rPr>
+        <w:t xml:space="preserve"> </w:t>
+      </w:r>
+      <w:r>
+        <w:rPr>
+          <w:rStyle w:val="normaltextrun"/>
+          <w:rFonts w:ascii="Calibri" w:hAnsi="Calibri" w:cs="Calibri"/>
+          <w:i/>
+          <w:iCs/>
+          <w:sz w:val="20"/>
+          <w:szCs w:val="20"/>
+        </w:rPr>
+        <w:t>(</w:t>
+      </w:r>
+      <w:r>
+        <w:rPr>
+          <w:rStyle w:val="normaltextrun"/>
+          <w:rFonts w:ascii="Calibri" w:hAnsi="Calibri" w:cs="Calibri"/>
+          <w:i/>
+          <w:iCs/>
+          <w:sz w:val="20"/>
+          <w:szCs w:val="20"/>
+        </w:rPr>
+        <w:t>H</w:t>
+      </w:r>
+      <w:r>
+        <w:rPr>
+          <w:rStyle w:val="normaltextrun"/>
+          <w:rFonts w:ascii="Calibri" w:hAnsi="Calibri" w:cs="Calibri"/>
+          <w:i/>
+          <w:iCs/>
+          <w:sz w:val="20"/>
+          <w:szCs w:val="20"/>
+        </w:rPr>
+        <w:t>jemme siden er der bare for å være der liksom…)</w:t>
+      </w:r>
+    </w:p>
+    <w:p>
+      <w:pPr>
+        <w:pStyle w:val="paragraph"/>
+        <w:spacing w:before="0" w:beforeAutospacing="0" w:after="0" w:afterAutospacing="0"/>
+        <w:textAlignment w:val="baseline"/>
         <w:rPr>
           <w:rStyle w:val="normaltextrun"/>
           <w:rFonts w:ascii="Calibri Light" w:hAnsi="Calibri Light" w:cs="Calibri Light"/>
@@ -2641,7 +2865,438 @@
           <w:sz w:val="32"/>
           <w:szCs w:val="32"/>
         </w:rPr>
-        <w:t>Logg uke3</w:t>
+      </w:pPr>
+      <w:r>
+        <w:rPr>
+          <w:rFonts w:ascii="Calibri Light" w:hAnsi="Calibri Light" w:cs="Calibri Light"/>
+          <w:noProof/>
+          <w:color w:val="2F5496"/>
+          <w:sz w:val="32"/>
+          <w:szCs w:val="32"/>
+        </w:rPr>
+        <w:lastRenderedPageBreak/>
+        <w:drawing>
+          <wp:inline distT="0" distB="0" distL="0" distR="0" wp14:anchorId="310E1453" wp14:editId="43CE62ED">
+            <wp:extent cx="4572000" cy="3429000"/>
+            <wp:effectExtent l="0" t="0" r="0" b="0"/>
+            <wp:docPr id="814650254" name="Video 1" descr="Respawn Expo Navbar Showcase">
+              <a:hlinkClick xmlns:a="http://schemas.openxmlformats.org/drawingml/2006/main" r:id="rId19"/>
+            </wp:docPr>
+            <wp:cNvGraphicFramePr>
+              <a:graphicFrameLocks xmlns:a="http://schemas.openxmlformats.org/drawingml/2006/main" noChangeAspect="1"/>
+            </wp:cNvGraphicFramePr>
+            <a:graphic xmlns:a="http://schemas.openxmlformats.org/drawingml/2006/main">
+              <a:graphicData uri="http://schemas.openxmlformats.org/drawingml/2006/picture">
+                <pic:pic xmlns:pic="http://schemas.openxmlformats.org/drawingml/2006/picture">
+                  <pic:nvPicPr>
+                    <pic:cNvPr id="814650254" name="Video 1" descr="Respawn Expo Navbar Showcase">
+                      <a:hlinkClick r:id="rId19"/>
+                    </pic:cNvPr>
+                    <pic:cNvPicPr/>
+                  </pic:nvPicPr>
+                  <pic:blipFill>
+                    <a:blip r:embed="rId20">
+                      <a:extLst>
+                        <a:ext uri="{28A0092B-C50C-407E-A947-70E740481C1C}">
+                          <a14:useLocalDpi xmlns:a14="http://schemas.microsoft.com/office/drawing/2010/main" val="0"/>
+                        </a:ext>
+                        <a:ext uri="{C809E66F-F1BF-436E-b5F7-EEA9579F0CBA}">
+                          <wp15:webVideoPr xmlns:wp15="http://schemas.microsoft.com/office/word/2012/wordprocessingDrawing" embeddedHtml="&lt;iframe width=&quot;200&quot; height=&quot;113&quot; src=&quot;https://www.youtube.com/embed/PJsLQgzGDAE?feature=oembed&quot; frameborder=&quot;0&quot; allow=&quot;accelerometer; autoplay; clipboard-write; encrypted-media; gyroscope; picture-in-picture; web-share&quot; referrerpolicy=&quot;strict-origin-when-cross-origin&quot; allowfullscreen=&quot;&quot; title=&quot;Respawn Expo Navbar Showcase&quot; sandbox=&quot;allow-scripts allow-same-origin allow-popups&quot;&gt;&lt;/iframe&gt;" h="113" w="200"/>
+                        </a:ext>
+                      </a:extLst>
+                    </a:blip>
+                    <a:stretch>
+                      <a:fillRect/>
+                    </a:stretch>
+                  </pic:blipFill>
+                  <pic:spPr>
+                    <a:xfrm>
+                      <a:off x="0" y="0"/>
+                      <a:ext cx="4572000" cy="3429000"/>
+                    </a:xfrm>
+                    <a:prstGeom prst="rect">
+                      <a:avLst/>
+                    </a:prstGeom>
+                  </pic:spPr>
+                </pic:pic>
+              </a:graphicData>
+            </a:graphic>
+          </wp:inline>
+        </w:drawing>
+      </w:r>
+    </w:p>
+    <w:p>
+      <w:pPr>
+        <w:pStyle w:val="paragraph"/>
+        <w:spacing w:before="0" w:beforeAutospacing="0" w:after="0" w:afterAutospacing="0"/>
+        <w:textAlignment w:val="baseline"/>
+        <w:rPr>
+          <w:rStyle w:val="normaltextrun"/>
+          <w:rFonts w:asciiTheme="minorHAnsi" w:hAnsiTheme="minorHAnsi" w:cstheme="minorHAnsi"/>
+          <w:i/>
+          <w:iCs/>
+          <w:color w:val="000000" w:themeColor="text1"/>
+          <w:sz w:val="20"/>
+          <w:szCs w:val="20"/>
+        </w:rPr>
+      </w:pPr>
+    </w:p>
+    <w:p>
+      <w:pPr>
+        <w:pStyle w:val="paragraph"/>
+        <w:spacing w:before="0" w:beforeAutospacing="0" w:after="0" w:afterAutospacing="0"/>
+        <w:textAlignment w:val="baseline"/>
+        <w:rPr>
+          <w:rStyle w:val="normaltextrun"/>
+          <w:rFonts w:asciiTheme="minorHAnsi" w:hAnsiTheme="minorHAnsi" w:cstheme="minorHAnsi"/>
+          <w:i/>
+          <w:iCs/>
+          <w:color w:val="000000" w:themeColor="text1"/>
+          <w:sz w:val="20"/>
+          <w:szCs w:val="20"/>
+        </w:rPr>
+      </w:pPr>
+      <w:r>
+        <w:rPr>
+          <w:rStyle w:val="normaltextrun"/>
+          <w:rFonts w:asciiTheme="minorHAnsi" w:hAnsiTheme="minorHAnsi" w:cstheme="minorHAnsi"/>
+          <w:i/>
+          <w:iCs/>
+          <w:color w:val="000000" w:themeColor="text1"/>
+          <w:sz w:val="20"/>
+          <w:szCs w:val="20"/>
+        </w:rPr>
+        <w:t xml:space="preserve">Koden for </w:t>
+      </w:r>
+      <w:r>
+        <w:rPr>
+          <w:rStyle w:val="normaltextrun"/>
+          <w:rFonts w:asciiTheme="minorHAnsi" w:hAnsiTheme="minorHAnsi" w:cstheme="minorHAnsi"/>
+          <w:i/>
+          <w:iCs/>
+          <w:color w:val="000000" w:themeColor="text1"/>
+          <w:sz w:val="20"/>
+          <w:szCs w:val="20"/>
+        </w:rPr>
+        <w:t>dette ligger her:</w:t>
+      </w:r>
+      <w:r>
+        <w:rPr>
+          <w:rStyle w:val="normaltextrun"/>
+          <w:rFonts w:asciiTheme="minorHAnsi" w:hAnsiTheme="minorHAnsi" w:cstheme="minorHAnsi"/>
+          <w:i/>
+          <w:iCs/>
+          <w:color w:val="000000" w:themeColor="text1"/>
+          <w:sz w:val="20"/>
+          <w:szCs w:val="20"/>
+        </w:rPr>
+        <w:br/>
+      </w:r>
+      <w:hyperlink r:id="rId21" w:history="1">
+        <w:r>
+          <w:rPr>
+            <w:rStyle w:val="Hyperlink"/>
+            <w:rFonts w:asciiTheme="minorHAnsi" w:hAnsiTheme="minorHAnsi" w:cstheme="minorHAnsi"/>
+            <w:i/>
+            <w:iCs/>
+            <w:sz w:val="20"/>
+            <w:szCs w:val="20"/>
+          </w:rPr>
+          <w:t>HTML</w:t>
+        </w:r>
+      </w:hyperlink>
+      <w:r>
+        <w:rPr>
+          <w:rStyle w:val="normaltextrun"/>
+          <w:rFonts w:asciiTheme="minorHAnsi" w:hAnsiTheme="minorHAnsi" w:cstheme="minorHAnsi"/>
+          <w:i/>
+          <w:iCs/>
+          <w:color w:val="000000" w:themeColor="text1"/>
+          <w:sz w:val="20"/>
+          <w:szCs w:val="20"/>
+        </w:rPr>
+        <w:br/>
+      </w:r>
+      <w:hyperlink r:id="rId22" w:history="1">
+        <w:r>
+          <w:rPr>
+            <w:rStyle w:val="Hyperlink"/>
+            <w:rFonts w:asciiTheme="minorHAnsi" w:hAnsiTheme="minorHAnsi" w:cstheme="minorHAnsi"/>
+            <w:i/>
+            <w:iCs/>
+            <w:sz w:val="20"/>
+            <w:szCs w:val="20"/>
+          </w:rPr>
+          <w:t>CSS</w:t>
+        </w:r>
+      </w:hyperlink>
+    </w:p>
+    <w:p>
+      <w:pPr>
+        <w:pStyle w:val="paragraph"/>
+        <w:spacing w:before="0" w:beforeAutospacing="0" w:after="0" w:afterAutospacing="0"/>
+        <w:textAlignment w:val="baseline"/>
+        <w:rPr>
+          <w:rStyle w:val="normaltextrun"/>
+          <w:rFonts w:asciiTheme="minorHAnsi" w:hAnsiTheme="minorHAnsi" w:cstheme="minorHAnsi"/>
+          <w:i/>
+          <w:iCs/>
+          <w:color w:val="000000" w:themeColor="text1"/>
+          <w:sz w:val="20"/>
+          <w:szCs w:val="20"/>
+        </w:rPr>
+      </w:pPr>
+      <w:r>
+        <w:rPr>
+          <w:rStyle w:val="normaltextrun"/>
+          <w:rFonts w:asciiTheme="minorHAnsi" w:hAnsiTheme="minorHAnsi" w:cstheme="minorHAnsi"/>
+          <w:i/>
+          <w:iCs/>
+          <w:color w:val="000000" w:themeColor="text1"/>
+          <w:sz w:val="20"/>
+          <w:szCs w:val="20"/>
+        </w:rPr>
+        <w:br/>
+      </w:r>
+      <w:r>
+        <w:rPr>
+          <w:rStyle w:val="normaltextrun"/>
+          <w:rFonts w:asciiTheme="minorHAnsi" w:hAnsiTheme="minorHAnsi" w:cstheme="minorHAnsi"/>
+          <w:i/>
+          <w:iCs/>
+          <w:color w:val="000000" w:themeColor="text1"/>
+          <w:sz w:val="20"/>
+          <w:szCs w:val="20"/>
+        </w:rPr>
+        <w:t xml:space="preserve">Uke 3 så fortsatt </w:t>
+      </w:r>
+      <w:r>
+        <w:rPr>
+          <w:rStyle w:val="normaltextrun"/>
+          <w:rFonts w:asciiTheme="minorHAnsi" w:hAnsiTheme="minorHAnsi" w:cstheme="minorHAnsi"/>
+          <w:i/>
+          <w:iCs/>
+          <w:color w:val="000000" w:themeColor="text1"/>
+          <w:sz w:val="20"/>
+          <w:szCs w:val="20"/>
+        </w:rPr>
+        <w:t>jeg å jobbe med HTML/CSS og satt sammen selve booking siden med alle nødvendig input fields (tekst input for navn, adresse, telefon og email</w:t>
+      </w:r>
+      <w:r>
+        <w:rPr>
+          <w:rStyle w:val="normaltextrun"/>
+          <w:rFonts w:asciiTheme="minorHAnsi" w:hAnsiTheme="minorHAnsi" w:cstheme="minorHAnsi"/>
+          <w:i/>
+          <w:iCs/>
+          <w:color w:val="000000" w:themeColor="text1"/>
+          <w:sz w:val="20"/>
+          <w:szCs w:val="20"/>
+        </w:rPr>
+        <w:t xml:space="preserve">. Jeg lagde også </w:t>
+      </w:r>
+      <w:r>
+        <w:rPr>
+          <w:rStyle w:val="normaltextrun"/>
+          <w:rFonts w:asciiTheme="minorHAnsi" w:hAnsiTheme="minorHAnsi" w:cstheme="minorHAnsi"/>
+          <w:i/>
+          <w:iCs/>
+          <w:color w:val="000000" w:themeColor="text1"/>
+          <w:sz w:val="20"/>
+          <w:szCs w:val="20"/>
+        </w:rPr>
+        <w:t xml:space="preserve">radio input </w:t>
+      </w:r>
+      <w:r>
+        <w:rPr>
+          <w:rStyle w:val="normaltextrun"/>
+          <w:rFonts w:asciiTheme="minorHAnsi" w:hAnsiTheme="minorHAnsi" w:cstheme="minorHAnsi"/>
+          <w:i/>
+          <w:iCs/>
+          <w:color w:val="000000" w:themeColor="text1"/>
+          <w:sz w:val="20"/>
+          <w:szCs w:val="20"/>
+        </w:rPr>
+        <w:t>for de forskjellige passene</w:t>
+      </w:r>
+      <w:r>
+        <w:rPr>
+          <w:rStyle w:val="normaltextrun"/>
+          <w:rFonts w:asciiTheme="minorHAnsi" w:hAnsiTheme="minorHAnsi" w:cstheme="minorHAnsi"/>
+          <w:i/>
+          <w:iCs/>
+          <w:color w:val="000000" w:themeColor="text1"/>
+          <w:sz w:val="20"/>
+          <w:szCs w:val="20"/>
+        </w:rPr>
+        <w:t>)</w:t>
+      </w:r>
+      <w:r>
+        <w:rPr>
+          <w:rStyle w:val="normaltextrun"/>
+          <w:rFonts w:asciiTheme="minorHAnsi" w:hAnsiTheme="minorHAnsi" w:cstheme="minorHAnsi"/>
+          <w:i/>
+          <w:iCs/>
+          <w:color w:val="000000" w:themeColor="text1"/>
+          <w:sz w:val="20"/>
+          <w:szCs w:val="20"/>
+        </w:rPr>
+        <w:br/>
+      </w:r>
+      <w:r>
+        <w:rPr>
+          <w:rStyle w:val="normaltextrun"/>
+          <w:rFonts w:asciiTheme="minorHAnsi" w:hAnsiTheme="minorHAnsi" w:cstheme="minorHAnsi"/>
+          <w:i/>
+          <w:iCs/>
+          <w:color w:val="000000" w:themeColor="text1"/>
+          <w:sz w:val="20"/>
+          <w:szCs w:val="20"/>
+        </w:rPr>
+        <w:t>sammen med noe basic CSS</w:t>
+      </w:r>
+      <w:r>
+        <w:rPr>
+          <w:rStyle w:val="normaltextrun"/>
+          <w:rFonts w:asciiTheme="minorHAnsi" w:hAnsiTheme="minorHAnsi" w:cstheme="minorHAnsi"/>
+          <w:i/>
+          <w:iCs/>
+          <w:color w:val="000000" w:themeColor="text1"/>
+          <w:sz w:val="20"/>
+          <w:szCs w:val="20"/>
+        </w:rPr>
+        <w:br/>
+      </w:r>
+      <w:r>
+        <w:rPr>
+          <w:rStyle w:val="normaltextrun"/>
+          <w:rFonts w:asciiTheme="minorHAnsi" w:hAnsiTheme="minorHAnsi" w:cstheme="minorHAnsi"/>
+          <w:i/>
+          <w:iCs/>
+          <w:color w:val="000000" w:themeColor="text1"/>
+          <w:sz w:val="20"/>
+          <w:szCs w:val="20"/>
+        </w:rPr>
+        <w:br/>
+      </w:r>
+      <w:r>
+        <w:rPr>
+          <w:rStyle w:val="normaltextrun"/>
+          <w:rFonts w:asciiTheme="minorHAnsi" w:hAnsiTheme="minorHAnsi" w:cstheme="minorHAnsi"/>
+          <w:i/>
+          <w:iCs/>
+          <w:color w:val="000000" w:themeColor="text1"/>
+          <w:sz w:val="20"/>
+          <w:szCs w:val="20"/>
+        </w:rPr>
+        <w:drawing>
+          <wp:inline distT="0" distB="0" distL="0" distR="0" wp14:anchorId="78FCE829" wp14:editId="7EB1B9B8">
+            <wp:extent cx="5731510" cy="2979420"/>
+            <wp:effectExtent l="0" t="0" r="2540" b="0"/>
+            <wp:docPr id="276952908" name="Picture 1" descr="A screenshot of a computer&#10;&#10;AI-generated content may be incorrect."/>
+            <wp:cNvGraphicFramePr>
+              <a:graphicFrameLocks xmlns:a="http://schemas.openxmlformats.org/drawingml/2006/main" noChangeAspect="1"/>
+            </wp:cNvGraphicFramePr>
+            <a:graphic xmlns:a="http://schemas.openxmlformats.org/drawingml/2006/main">
+              <a:graphicData uri="http://schemas.openxmlformats.org/drawingml/2006/picture">
+                <pic:pic xmlns:pic="http://schemas.openxmlformats.org/drawingml/2006/picture">
+                  <pic:nvPicPr>
+                    <pic:cNvPr id="276952908" name="Picture 1" descr="A screenshot of a computer&#10;&#10;AI-generated content may be incorrect."/>
+                    <pic:cNvPicPr/>
+                  </pic:nvPicPr>
+                  <pic:blipFill>
+                    <a:blip r:embed="rId23"/>
+                    <a:stretch>
+                      <a:fillRect/>
+                    </a:stretch>
+                  </pic:blipFill>
+                  <pic:spPr>
+                    <a:xfrm>
+                      <a:off x="0" y="0"/>
+                      <a:ext cx="5731510" cy="2979420"/>
+                    </a:xfrm>
+                    <a:prstGeom prst="rect">
+                      <a:avLst/>
+                    </a:prstGeom>
+                  </pic:spPr>
+                </pic:pic>
+              </a:graphicData>
+            </a:graphic>
+          </wp:inline>
+        </w:drawing>
+      </w:r>
+      <w:proofErr w:type="spellStart"/>
+      <w:r>
+        <w:rPr>
+          <w:rStyle w:val="normaltextrun"/>
+          <w:rFonts w:asciiTheme="minorHAnsi" w:hAnsiTheme="minorHAnsi" w:cstheme="minorHAnsi"/>
+          <w:i/>
+          <w:iCs/>
+          <w:color w:val="000000" w:themeColor="text1"/>
+          <w:sz w:val="20"/>
+          <w:szCs w:val="20"/>
+        </w:rPr>
+        <w:t>git</w:t>
+      </w:r>
+      <w:proofErr w:type="spellEnd"/>
+      <w:r>
+        <w:rPr>
+          <w:rStyle w:val="normaltextrun"/>
+          <w:rFonts w:asciiTheme="minorHAnsi" w:hAnsiTheme="minorHAnsi" w:cstheme="minorHAnsi"/>
+          <w:i/>
+          <w:iCs/>
+          <w:color w:val="000000" w:themeColor="text1"/>
+          <w:sz w:val="20"/>
+          <w:szCs w:val="20"/>
+        </w:rPr>
+        <w:t xml:space="preserve"> </w:t>
+      </w:r>
+    </w:p>
+    <w:p>
+      <w:pPr>
+        <w:pStyle w:val="paragraph"/>
+        <w:spacing w:before="0" w:beforeAutospacing="0" w:after="0" w:afterAutospacing="0"/>
+        <w:textAlignment w:val="baseline"/>
+        <w:rPr>
+          <w:rStyle w:val="normaltextrun"/>
+          <w:rFonts w:ascii="Calibri Light" w:hAnsi="Calibri Light" w:cs="Calibri Light"/>
+          <w:color w:val="2F5496"/>
+          <w:sz w:val="32"/>
+          <w:szCs w:val="32"/>
+        </w:rPr>
+      </w:pPr>
+    </w:p>
+    <w:p>
+      <w:pPr>
+        <w:pStyle w:val="paragraph"/>
+        <w:spacing w:before="0" w:beforeAutospacing="0" w:after="0" w:afterAutospacing="0"/>
+        <w:textAlignment w:val="baseline"/>
+        <w:rPr>
+          <w:rStyle w:val="normaltextrun"/>
+          <w:rFonts w:ascii="Calibri Light" w:hAnsi="Calibri Light" w:cs="Calibri Light"/>
+          <w:color w:val="2F5496"/>
+          <w:sz w:val="32"/>
+          <w:szCs w:val="32"/>
+        </w:rPr>
+      </w:pPr>
+      <w:r>
+        <w:rPr>
+          <w:rStyle w:val="normaltextrun"/>
+          <w:rFonts w:ascii="Calibri Light" w:hAnsi="Calibri Light" w:cs="Calibri Light"/>
+          <w:color w:val="2F5496"/>
+          <w:sz w:val="32"/>
+          <w:szCs w:val="32"/>
+        </w:rPr>
+        <w:t>Logg uke</w:t>
+      </w:r>
+      <w:r>
+        <w:rPr>
+          <w:rStyle w:val="normaltextrun"/>
+          <w:rFonts w:ascii="Calibri Light" w:hAnsi="Calibri Light" w:cs="Calibri Light"/>
+          <w:color w:val="2F5496"/>
+          <w:sz w:val="32"/>
+          <w:szCs w:val="32"/>
+        </w:rPr>
+        <w:t xml:space="preserve"> 4</w:t>
       </w:r>
     </w:p>
     <w:p>
@@ -3561,17 +4216,8 @@
                 <w:rFonts w:eastAsia="Times New Roman" w:cstheme="minorHAnsi"/>
                 <w:lang w:eastAsia="nb-NO"/>
               </w:rPr>
-              <w:t xml:space="preserve">Skriv </w:t>
-            </w:r>
-            <w:proofErr w:type="gramStart"/>
-            <w:r>
-              <w:rPr>
-                <w:rFonts w:eastAsia="Times New Roman" w:cstheme="minorHAnsi"/>
-                <w:lang w:eastAsia="nb-NO"/>
-              </w:rPr>
-              <w:t>her..</w:t>
-            </w:r>
-            <w:proofErr w:type="gramEnd"/>
+              <w:t>Skriv her..</w:t>
+            </w:r>
           </w:p>
         </w:tc>
       </w:tr>
@@ -3716,17 +4362,8 @@
                 <w:rFonts w:eastAsia="Times New Roman" w:cstheme="minorHAnsi"/>
                 <w:lang w:eastAsia="nb-NO"/>
               </w:rPr>
-              <w:t xml:space="preserve">Skriv </w:t>
-            </w:r>
-            <w:proofErr w:type="gramStart"/>
-            <w:r>
-              <w:rPr>
-                <w:rFonts w:eastAsia="Times New Roman" w:cstheme="minorHAnsi"/>
-                <w:lang w:eastAsia="nb-NO"/>
-              </w:rPr>
-              <w:t>her..</w:t>
-            </w:r>
-            <w:proofErr w:type="gramEnd"/>
+              <w:t>Skriv her..</w:t>
+            </w:r>
           </w:p>
         </w:tc>
       </w:tr>
@@ -3918,8 +4555,8 @@
     </w:tbl>
     <w:p/>
     <w:sectPr>
-      <w:headerReference w:type="default" r:id="rId18"/>
-      <w:footerReference w:type="default" r:id="rId19"/>
+      <w:headerReference w:type="default" r:id="rId24"/>
+      <w:footerReference w:type="default" r:id="rId25"/>
       <w:pgSz w:w="11906" w:h="16838"/>
       <w:pgMar w:top="1440" w:right="1440" w:bottom="1440" w:left="1440" w:header="708" w:footer="708" w:gutter="0"/>
       <w:cols w:space="708"/>
@@ -4797,7 +5434,6 @@
   <w:style w:type="character" w:default="1" w:styleId="DefaultParagraphFont">
     <w:name w:val="Default Paragraph Font"/>
     <w:uiPriority w:val="1"/>
-    <w:semiHidden/>
     <w:unhideWhenUsed/>
   </w:style>
   <w:style w:type="table" w:default="1" w:styleId="TableNormal">
@@ -5652,26 +6288,6 @@
 </file>
 
 <file path=customXml/item1.xml><?xml version="1.0" encoding="utf-8"?>
-<p:properties xmlns:p="http://schemas.microsoft.com/office/2006/metadata/properties" xmlns:xsi="http://www.w3.org/2001/XMLSchema-instance" xmlns:pc="http://schemas.microsoft.com/office/infopath/2007/PartnerControls">
-  <documentManagement>
-    <TaxCatchAll xmlns="d94478e4-dbcb-474d-ad63-82b257a106f6" xsi:nil="true"/>
-    <lcf76f155ced4ddcb4097134ff3c332f xmlns="48f54af8-29d6-41fb-b96c-08d5c7b2b888">
-      <Terms xmlns="http://schemas.microsoft.com/office/infopath/2007/PartnerControls"/>
-    </lcf76f155ced4ddcb4097134ff3c332f>
-  </documentManagement>
-</p:properties>
-</file>
-
-<file path=customXml/item2.xml><?xml version="1.0" encoding="utf-8"?>
-<?mso-contentType ?>
-<FormTemplates xmlns="http://schemas.microsoft.com/sharepoint/v3/contenttype/forms">
-  <Display>DocumentLibraryForm</Display>
-  <Edit>DocumentLibraryForm</Edit>
-  <New>DocumentLibraryForm</New>
-</FormTemplates>
-</file>
-
-<file path=customXml/item3.xml><?xml version="1.0" encoding="utf-8"?>
 <ct:contentTypeSchema xmlns:ct="http://schemas.microsoft.com/office/2006/metadata/contentType" xmlns:ma="http://schemas.microsoft.com/office/2006/metadata/properties/metaAttributes" ct:_="" ma:_="" ma:contentTypeName="Dokument" ma:contentTypeID="0x0101005D15F80F1BDBA44D8D4655F87A05B68A" ma:contentTypeVersion="10" ma:contentTypeDescription="Opprett et nytt dokument." ma:contentTypeScope="" ma:versionID="9631b9bddf86e0ed12393d2c4fffb783">
   <xsd:schema xmlns:xsd="http://www.w3.org/2001/XMLSchema" xmlns:xs="http://www.w3.org/2001/XMLSchema" xmlns:p="http://schemas.microsoft.com/office/2006/metadata/properties" xmlns:ns2="48f54af8-29d6-41fb-b96c-08d5c7b2b888" xmlns:ns3="d94478e4-dbcb-474d-ad63-82b257a106f6" targetNamespace="http://schemas.microsoft.com/office/2006/metadata/properties" ma:root="true" ma:fieldsID="f518f670d8557be04243ac1bc315839d" ns2:_="" ns3:_="">
     <xsd:import namespace="48f54af8-29d6-41fb-b96c-08d5c7b2b888"/>
@@ -5860,26 +6476,31 @@
 </ct:contentTypeSchema>
 </file>
 
-<file path=customXml/itemProps1.xml><?xml version="1.0" encoding="utf-8"?>
-<ds:datastoreItem xmlns:ds="http://schemas.openxmlformats.org/officeDocument/2006/customXml" ds:itemID="{0693B37C-E758-43F4-883F-14D8FA7C94F0}">
-  <ds:schemaRefs>
-    <ds:schemaRef ds:uri="http://schemas.microsoft.com/office/2006/metadata/properties"/>
-    <ds:schemaRef ds:uri="http://schemas.microsoft.com/office/infopath/2007/PartnerControls"/>
-    <ds:schemaRef ds:uri="d94478e4-dbcb-474d-ad63-82b257a106f6"/>
-    <ds:schemaRef ds:uri="48f54af8-29d6-41fb-b96c-08d5c7b2b888"/>
-  </ds:schemaRefs>
-</ds:datastoreItem>
+<file path=customXml/item2.xml><?xml version="1.0" encoding="utf-8"?>
+<?mso-contentType ?>
+<FormTemplates xmlns="http://schemas.microsoft.com/sharepoint/v3/contenttype/forms">
+  <Display>DocumentLibraryForm</Display>
+  <Edit>DocumentLibraryForm</Edit>
+  <New>DocumentLibraryForm</New>
+</FormTemplates>
 </file>
 
-<file path=customXml/itemProps2.xml><?xml version="1.0" encoding="utf-8"?>
-<ds:datastoreItem xmlns:ds="http://schemas.openxmlformats.org/officeDocument/2006/customXml" ds:itemID="{5E6E0DA3-EA58-4CEE-9442-E2DD0B135720}">
-  <ds:schemaRefs>
-    <ds:schemaRef ds:uri="http://schemas.microsoft.com/sharepoint/v3/contenttype/forms"/>
-  </ds:schemaRefs>
-</ds:datastoreItem>
+<file path=customXml/item3.xml><?xml version="1.0" encoding="utf-8"?>
+<p:properties xmlns:p="http://schemas.microsoft.com/office/2006/metadata/properties" xmlns:xsi="http://www.w3.org/2001/XMLSchema-instance" xmlns:pc="http://schemas.microsoft.com/office/infopath/2007/PartnerControls">
+  <documentManagement>
+    <TaxCatchAll xmlns="d94478e4-dbcb-474d-ad63-82b257a106f6" xsi:nil="true"/>
+    <lcf76f155ced4ddcb4097134ff3c332f xmlns="48f54af8-29d6-41fb-b96c-08d5c7b2b888">
+      <Terms xmlns="http://schemas.microsoft.com/office/infopath/2007/PartnerControls"/>
+    </lcf76f155ced4ddcb4097134ff3c332f>
+  </documentManagement>
+</p:properties>
 </file>
 
-<file path=customXml/itemProps3.xml><?xml version="1.0" encoding="utf-8"?>
+<file path=customXml/item4.xml><?xml version="1.0" encoding="utf-8"?>
+<b:Sources xmlns:b="http://schemas.openxmlformats.org/officeDocument/2006/bibliography" xmlns="http://schemas.openxmlformats.org/officeDocument/2006/bibliography" SelectedStyle="\APASixthEditionOfficeOnline.xsl" StyleName="APA" Version="6"/>
+</file>
+
+<file path=customXml/itemProps1.xml><?xml version="1.0" encoding="utf-8"?>
 <ds:datastoreItem xmlns:ds="http://schemas.openxmlformats.org/officeDocument/2006/customXml" ds:itemID="{313645CB-4173-41EA-9343-339B0D572FC6}">
   <ds:schemaRefs>
     <ds:schemaRef ds:uri="http://schemas.microsoft.com/office/2006/metadata/contentType"/>
@@ -5896,4 +6517,31 @@
     <ds:schemaRef ds:uri="http://schemas.microsoft.com/internal/obd"/>
   </ds:schemaRefs>
 </ds:datastoreItem>
+</file>
+
+<file path=customXml/itemProps2.xml><?xml version="1.0" encoding="utf-8"?>
+<ds:datastoreItem xmlns:ds="http://schemas.openxmlformats.org/officeDocument/2006/customXml" ds:itemID="{5E6E0DA3-EA58-4CEE-9442-E2DD0B135720}">
+  <ds:schemaRefs>
+    <ds:schemaRef ds:uri="http://schemas.microsoft.com/sharepoint/v3/contenttype/forms"/>
+  </ds:schemaRefs>
+</ds:datastoreItem>
+</file>
+
+<file path=customXml/itemProps3.xml><?xml version="1.0" encoding="utf-8"?>
+<ds:datastoreItem xmlns:ds="http://schemas.openxmlformats.org/officeDocument/2006/customXml" ds:itemID="{0693B37C-E758-43F4-883F-14D8FA7C94F0}">
+  <ds:schemaRefs>
+    <ds:schemaRef ds:uri="http://schemas.microsoft.com/office/2006/metadata/properties"/>
+    <ds:schemaRef ds:uri="http://schemas.microsoft.com/office/infopath/2007/PartnerControls"/>
+    <ds:schemaRef ds:uri="d94478e4-dbcb-474d-ad63-82b257a106f6"/>
+    <ds:schemaRef ds:uri="48f54af8-29d6-41fb-b96c-08d5c7b2b888"/>
+  </ds:schemaRefs>
+</ds:datastoreItem>
+</file>
+
+<file path=customXml/itemProps4.xml><?xml version="1.0" encoding="utf-8"?>
+<ds:datastoreItem xmlns:ds="http://schemas.openxmlformats.org/officeDocument/2006/customXml" ds:itemID="{663935FD-5C41-43E8-B646-D2D50EC6ECB5}">
+  <ds:schemaRefs>
+    <ds:schemaRef ds:uri="http://schemas.openxmlformats.org/officeDocument/2006/bibliography"/>
+  </ds:schemaRefs>
+</ds:datastoreItem>
 </file>
</xml_diff>

<commit_message>
HTML and CSS finished for the booking page
</commit_message>
<xml_diff>
--- a/YFF-rapport - Re-Spawn prosjektet.docx
+++ b/YFF-rapport - Re-Spawn prosjektet.docx
@@ -138,23 +138,7 @@
                 <w:rFonts w:eastAsia="Times New Roman" w:cstheme="minorHAnsi"/>
                 <w:lang w:eastAsia="nb-NO"/>
               </w:rPr>
-              <w:t xml:space="preserve">Jeg har valg og lage en booking side for </w:t>
-            </w:r>
-            <w:proofErr w:type="spellStart"/>
-            <w:r>
-              <w:rPr>
-                <w:rFonts w:eastAsia="Times New Roman" w:cstheme="minorHAnsi"/>
-                <w:lang w:eastAsia="nb-NO"/>
-              </w:rPr>
-              <w:t>Respawn</w:t>
-            </w:r>
-            <w:proofErr w:type="spellEnd"/>
-            <w:r>
-              <w:rPr>
-                <w:rFonts w:eastAsia="Times New Roman" w:cstheme="minorHAnsi"/>
-                <w:lang w:eastAsia="nb-NO"/>
-              </w:rPr>
-              <w:t xml:space="preserve"> Drammen hvor jeg skal bruke HTML/CSS</w:t>
+              <w:t>Jeg har valg og lage en booking side for Respawn Drammen hvor jeg skal bruke HTML/CSS</w:t>
             </w:r>
             <w:r>
               <w:rPr>
@@ -581,17 +565,8 @@
                 <w:rFonts w:eastAsia="Times New Roman" w:cstheme="minorHAnsi"/>
                 <w:lang w:eastAsia="nb-NO"/>
               </w:rPr>
-              <w:t xml:space="preserve">Grid og </w:t>
-            </w:r>
-            <w:proofErr w:type="spellStart"/>
-            <w:r>
-              <w:rPr>
-                <w:rFonts w:eastAsia="Times New Roman" w:cstheme="minorHAnsi"/>
-                <w:lang w:eastAsia="nb-NO"/>
-              </w:rPr>
-              <w:t>Flex</w:t>
-            </w:r>
-            <w:proofErr w:type="spellEnd"/>
+              <w:t>Grid og Flex</w:t>
+            </w:r>
           </w:p>
         </w:tc>
       </w:tr>
@@ -847,7 +822,6 @@
                 <w:lang w:eastAsia="nb-NO"/>
               </w:rPr>
             </w:pPr>
-            <w:proofErr w:type="spellStart"/>
             <w:r>
               <w:rPr>
                 <w:rFonts w:ascii="Times New Roman" w:eastAsia="Times New Roman" w:hAnsi="Times New Roman" w:cs="Times New Roman"/>
@@ -855,7 +829,6 @@
               </w:rPr>
               <w:t>X</w:t>
             </w:r>
-            <w:proofErr w:type="spellEnd"/>
           </w:p>
         </w:tc>
         <w:tc>
@@ -1945,31 +1918,7 @@
           <w:sz w:val="20"/>
           <w:szCs w:val="20"/>
         </w:rPr>
-        <w:t xml:space="preserve"> tre </w:t>
-      </w:r>
-      <w:proofErr w:type="spellStart"/>
-      <w:r>
-        <w:rPr>
-          <w:rStyle w:val="normaltextrun"/>
-          <w:rFonts w:ascii="Calibri" w:hAnsi="Calibri" w:cs="Calibri"/>
-          <w:i/>
-          <w:iCs/>
-          <w:sz w:val="20"/>
-          <w:szCs w:val="20"/>
-        </w:rPr>
-        <w:t>Youtube</w:t>
-      </w:r>
-      <w:proofErr w:type="spellEnd"/>
-      <w:r>
-        <w:rPr>
-          <w:rStyle w:val="normaltextrun"/>
-          <w:rFonts w:ascii="Calibri" w:hAnsi="Calibri" w:cs="Calibri"/>
-          <w:i/>
-          <w:iCs/>
-          <w:sz w:val="20"/>
-          <w:szCs w:val="20"/>
-        </w:rPr>
-        <w:t xml:space="preserve"> videoene:</w:t>
+        <w:t xml:space="preserve"> tre Youtube videoene:</w:t>
       </w:r>
     </w:p>
     <w:p>
@@ -2244,31 +2193,7 @@
           <w:sz w:val="20"/>
           <w:szCs w:val="20"/>
         </w:rPr>
-        <w:t xml:space="preserve">m og oppdaterte </w:t>
-      </w:r>
-      <w:proofErr w:type="spellStart"/>
-      <w:r>
-        <w:rPr>
-          <w:rStyle w:val="normaltextrun"/>
-          <w:rFonts w:ascii="Calibri" w:hAnsi="Calibri" w:cs="Calibri"/>
-          <w:i/>
-          <w:iCs/>
-          <w:sz w:val="20"/>
-          <w:szCs w:val="20"/>
-        </w:rPr>
-        <w:t>repo’en</w:t>
-      </w:r>
-      <w:proofErr w:type="spellEnd"/>
-      <w:r>
-        <w:rPr>
-          <w:rStyle w:val="normaltextrun"/>
-          <w:rFonts w:ascii="Calibri" w:hAnsi="Calibri" w:cs="Calibri"/>
-          <w:i/>
-          <w:iCs/>
-          <w:sz w:val="20"/>
-          <w:szCs w:val="20"/>
-        </w:rPr>
-        <w:t>.</w:t>
+        <w:t>m og oppdaterte repo’en.</w:t>
       </w:r>
       <w:r>
         <w:rPr>
@@ -3164,6 +3089,18 @@
           <w:sz w:val="20"/>
           <w:szCs w:val="20"/>
         </w:rPr>
+        <w:t xml:space="preserve"> Grid</w:t>
+      </w:r>
+      <w:r>
+        <w:rPr>
+          <w:rStyle w:val="normaltextrun"/>
+          <w:rFonts w:asciiTheme="minorHAnsi" w:hAnsiTheme="minorHAnsi" w:cstheme="minorHAnsi"/>
+          <w:i/>
+          <w:iCs/>
+          <w:color w:val="000000" w:themeColor="text1"/>
+          <w:sz w:val="20"/>
+          <w:szCs w:val="20"/>
+        </w:rPr>
         <w:br/>
       </w:r>
       <w:r>
@@ -3224,8 +3161,12 @@
           </wp:inline>
         </w:drawing>
       </w:r>
-      <w:proofErr w:type="spellStart"/>
-      <w:r>
+    </w:p>
+    <w:p>
+      <w:pPr>
+        <w:pStyle w:val="paragraph"/>
+        <w:spacing w:before="0" w:beforeAutospacing="0" w:after="0" w:afterAutospacing="0"/>
+        <w:textAlignment w:val="baseline"/>
         <w:rPr>
           <w:rStyle w:val="normaltextrun"/>
           <w:rFonts w:asciiTheme="minorHAnsi" w:hAnsiTheme="minorHAnsi" w:cstheme="minorHAnsi"/>
@@ -3235,10 +3176,13 @@
           <w:sz w:val="20"/>
           <w:szCs w:val="20"/>
         </w:rPr>
-        <w:t>git</w:t>
-      </w:r>
-      <w:proofErr w:type="spellEnd"/>
-      <w:r>
+      </w:pPr>
+    </w:p>
+    <w:p>
+      <w:pPr>
+        <w:pStyle w:val="paragraph"/>
+        <w:spacing w:before="0" w:beforeAutospacing="0" w:after="0" w:afterAutospacing="0"/>
+        <w:textAlignment w:val="baseline"/>
         <w:rPr>
           <w:rStyle w:val="normaltextrun"/>
           <w:rFonts w:asciiTheme="minorHAnsi" w:hAnsiTheme="minorHAnsi" w:cstheme="minorHAnsi"/>
@@ -3248,8 +3192,308 @@
           <w:sz w:val="20"/>
           <w:szCs w:val="20"/>
         </w:rPr>
-        <w:t xml:space="preserve"> </w:t>
-      </w:r>
+      </w:pPr>
+      <w:r>
+        <w:rPr>
+          <w:rStyle w:val="normaltextrun"/>
+          <w:rFonts w:asciiTheme="minorHAnsi" w:hAnsiTheme="minorHAnsi" w:cstheme="minorHAnsi"/>
+          <w:i/>
+          <w:iCs/>
+          <w:color w:val="000000" w:themeColor="text1"/>
+          <w:sz w:val="20"/>
+          <w:szCs w:val="20"/>
+        </w:rPr>
+        <w:t xml:space="preserve">Jeg følte at siden var veldig tom så jeg lo til et bilde fra </w:t>
+      </w:r>
+      <w:r>
+        <w:rPr>
+          <w:rStyle w:val="normaltextrun"/>
+          <w:rFonts w:asciiTheme="minorHAnsi" w:hAnsiTheme="minorHAnsi" w:cstheme="minorHAnsi"/>
+          <w:i/>
+          <w:iCs/>
+          <w:color w:val="000000" w:themeColor="text1"/>
+          <w:sz w:val="20"/>
+          <w:szCs w:val="20"/>
+        </w:rPr>
+        <w:t xml:space="preserve">oppgave filene og brukte </w:t>
+      </w:r>
+      <w:r>
+        <w:rPr>
+          <w:rStyle w:val="normaltextrun"/>
+          <w:rFonts w:asciiTheme="minorHAnsi" w:hAnsiTheme="minorHAnsi" w:cstheme="minorHAnsi"/>
+          <w:i/>
+          <w:iCs/>
+          <w:color w:val="000000" w:themeColor="text1"/>
+          <w:sz w:val="20"/>
+          <w:szCs w:val="20"/>
+        </w:rPr>
+        <w:t xml:space="preserve">CSS </w:t>
+      </w:r>
+      <w:r>
+        <w:rPr>
+          <w:rStyle w:val="normaltextrun"/>
+          <w:rFonts w:asciiTheme="minorHAnsi" w:hAnsiTheme="minorHAnsi" w:cstheme="minorHAnsi"/>
+          <w:i/>
+          <w:iCs/>
+          <w:color w:val="000000" w:themeColor="text1"/>
+          <w:sz w:val="20"/>
+          <w:szCs w:val="20"/>
+        </w:rPr>
+        <w:t>media que</w:t>
+      </w:r>
+      <w:r>
+        <w:rPr>
+          <w:rStyle w:val="normaltextrun"/>
+          <w:rFonts w:asciiTheme="minorHAnsi" w:hAnsiTheme="minorHAnsi" w:cstheme="minorHAnsi"/>
+          <w:i/>
+          <w:iCs/>
+          <w:color w:val="000000" w:themeColor="text1"/>
+          <w:sz w:val="20"/>
+          <w:szCs w:val="20"/>
+        </w:rPr>
+        <w:t>ries til å gjøre det responsive</w:t>
+      </w:r>
+      <w:r>
+        <w:rPr>
+          <w:rStyle w:val="normaltextrun"/>
+          <w:rFonts w:asciiTheme="minorHAnsi" w:hAnsiTheme="minorHAnsi" w:cstheme="minorHAnsi"/>
+          <w:i/>
+          <w:iCs/>
+          <w:color w:val="000000" w:themeColor="text1"/>
+          <w:sz w:val="20"/>
+          <w:szCs w:val="20"/>
+        </w:rPr>
+        <w:t>.</w:t>
+      </w:r>
+    </w:p>
+    <w:p>
+      <w:pPr>
+        <w:pStyle w:val="paragraph"/>
+        <w:spacing w:before="0" w:beforeAutospacing="0" w:after="0" w:afterAutospacing="0"/>
+        <w:textAlignment w:val="baseline"/>
+        <w:rPr>
+          <w:rStyle w:val="normaltextrun"/>
+          <w:rFonts w:asciiTheme="minorHAnsi" w:hAnsiTheme="minorHAnsi" w:cstheme="minorHAnsi"/>
+          <w:i/>
+          <w:iCs/>
+          <w:color w:val="000000" w:themeColor="text1"/>
+          <w:sz w:val="20"/>
+          <w:szCs w:val="20"/>
+        </w:rPr>
+      </w:pPr>
+      <w:r>
+        <w:rPr>
+          <w:rFonts w:asciiTheme="minorHAnsi" w:hAnsiTheme="minorHAnsi" w:cstheme="minorHAnsi"/>
+          <w:i/>
+          <w:iCs/>
+          <w:noProof/>
+          <w:color w:val="000000" w:themeColor="text1"/>
+          <w:sz w:val="20"/>
+          <w:szCs w:val="20"/>
+        </w:rPr>
+        <w:lastRenderedPageBreak/>
+        <w:drawing>
+          <wp:inline distT="0" distB="0" distL="0" distR="0" wp14:anchorId="7507F5E4" wp14:editId="2BE3A32F">
+            <wp:extent cx="4572000" cy="3429000"/>
+            <wp:effectExtent l="0" t="0" r="0" b="0"/>
+            <wp:docPr id="1330373483" name="Video 2" descr="Respawn Expo Responsive Showcase">
+              <a:hlinkClick xmlns:a="http://schemas.openxmlformats.org/drawingml/2006/main" r:id="rId24"/>
+            </wp:docPr>
+            <wp:cNvGraphicFramePr>
+              <a:graphicFrameLocks xmlns:a="http://schemas.openxmlformats.org/drawingml/2006/main" noChangeAspect="1"/>
+            </wp:cNvGraphicFramePr>
+            <a:graphic xmlns:a="http://schemas.openxmlformats.org/drawingml/2006/main">
+              <a:graphicData uri="http://schemas.openxmlformats.org/drawingml/2006/picture">
+                <pic:pic xmlns:pic="http://schemas.openxmlformats.org/drawingml/2006/picture">
+                  <pic:nvPicPr>
+                    <pic:cNvPr id="1330373483" name="Video 2" descr="Respawn Expo Responsive Showcase">
+                      <a:hlinkClick r:id="rId24"/>
+                    </pic:cNvPr>
+                    <pic:cNvPicPr/>
+                  </pic:nvPicPr>
+                  <pic:blipFill>
+                    <a:blip r:embed="rId25">
+                      <a:extLst>
+                        <a:ext uri="{28A0092B-C50C-407E-A947-70E740481C1C}">
+                          <a14:useLocalDpi xmlns:a14="http://schemas.microsoft.com/office/drawing/2010/main" val="0"/>
+                        </a:ext>
+                        <a:ext uri="{C809E66F-F1BF-436E-b5F7-EEA9579F0CBA}">
+                          <wp15:webVideoPr xmlns:wp15="http://schemas.microsoft.com/office/word/2012/wordprocessingDrawing" embeddedHtml="&lt;iframe width=&quot;200&quot; height=&quot;113&quot; src=&quot;https://www.youtube.com/embed/qOqQ6W84wmw?feature=oembed&quot; frameborder=&quot;0&quot; allow=&quot;accelerometer; autoplay; clipboard-write; encrypted-media; gyroscope; picture-in-picture; web-share&quot; referrerpolicy=&quot;strict-origin-when-cross-origin&quot; allowfullscreen=&quot;&quot; title=&quot;Respawn Expo Responsive Showcase&quot; sandbox=&quot;allow-scripts allow-same-origin allow-popups&quot;&gt;&lt;/iframe&gt;" h="113" w="200"/>
+                        </a:ext>
+                      </a:extLst>
+                    </a:blip>
+                    <a:stretch>
+                      <a:fillRect/>
+                    </a:stretch>
+                  </pic:blipFill>
+                  <pic:spPr>
+                    <a:xfrm>
+                      <a:off x="0" y="0"/>
+                      <a:ext cx="4572000" cy="3429000"/>
+                    </a:xfrm>
+                    <a:prstGeom prst="rect">
+                      <a:avLst/>
+                    </a:prstGeom>
+                  </pic:spPr>
+                </pic:pic>
+              </a:graphicData>
+            </a:graphic>
+          </wp:inline>
+        </w:drawing>
+      </w:r>
+    </w:p>
+    <w:p>
+      <w:pPr>
+        <w:pStyle w:val="paragraph"/>
+        <w:spacing w:before="0" w:beforeAutospacing="0" w:after="0" w:afterAutospacing="0"/>
+        <w:textAlignment w:val="baseline"/>
+        <w:rPr>
+          <w:rStyle w:val="normaltextrun"/>
+          <w:rFonts w:ascii="Calibri Light" w:hAnsi="Calibri Light" w:cs="Calibri Light"/>
+          <w:color w:val="2F5496"/>
+          <w:sz w:val="32"/>
+          <w:szCs w:val="32"/>
+        </w:rPr>
+      </w:pPr>
+    </w:p>
+    <w:p>
+      <w:pPr>
+        <w:pStyle w:val="paragraph"/>
+        <w:spacing w:before="0" w:beforeAutospacing="0" w:after="0" w:afterAutospacing="0"/>
+        <w:textAlignment w:val="baseline"/>
+        <w:rPr>
+          <w:rStyle w:val="normaltextrun"/>
+          <w:rFonts w:asciiTheme="minorHAnsi" w:hAnsiTheme="minorHAnsi" w:cstheme="minorHAnsi"/>
+          <w:i/>
+          <w:iCs/>
+          <w:color w:val="000000" w:themeColor="text1"/>
+          <w:sz w:val="20"/>
+          <w:szCs w:val="20"/>
+        </w:rPr>
+      </w:pPr>
+      <w:r>
+        <w:rPr>
+          <w:rStyle w:val="normaltextrun"/>
+          <w:rFonts w:asciiTheme="minorHAnsi" w:hAnsiTheme="minorHAnsi" w:cstheme="minorHAnsi"/>
+          <w:i/>
+          <w:iCs/>
+          <w:color w:val="000000" w:themeColor="text1"/>
+          <w:sz w:val="20"/>
+          <w:szCs w:val="20"/>
+        </w:rPr>
+        <w:lastRenderedPageBreak/>
+        <w:t>Koden for</w:t>
+      </w:r>
+      <w:r>
+        <w:rPr>
+          <w:rStyle w:val="normaltextrun"/>
+          <w:rFonts w:asciiTheme="minorHAnsi" w:hAnsiTheme="minorHAnsi" w:cstheme="minorHAnsi"/>
+          <w:i/>
+          <w:iCs/>
+          <w:color w:val="000000" w:themeColor="text1"/>
+          <w:sz w:val="20"/>
+          <w:szCs w:val="20"/>
+        </w:rPr>
+        <w:t xml:space="preserve"> å få dette til å funke:</w:t>
+      </w:r>
+      <w:r>
+        <w:rPr>
+          <w:rStyle w:val="normaltextrun"/>
+          <w:rFonts w:asciiTheme="minorHAnsi" w:hAnsiTheme="minorHAnsi" w:cstheme="minorHAnsi"/>
+          <w:i/>
+          <w:iCs/>
+          <w:color w:val="000000" w:themeColor="text1"/>
+          <w:sz w:val="20"/>
+          <w:szCs w:val="20"/>
+        </w:rPr>
+        <w:br/>
+      </w:r>
+      <w:r>
+        <w:rPr>
+          <w:rStyle w:val="normaltextrun"/>
+          <w:rFonts w:asciiTheme="minorHAnsi" w:hAnsiTheme="minorHAnsi" w:cstheme="minorHAnsi"/>
+          <w:i/>
+          <w:iCs/>
+          <w:color w:val="000000" w:themeColor="text1"/>
+          <w:sz w:val="20"/>
+          <w:szCs w:val="20"/>
+        </w:rPr>
+        <w:drawing>
+          <wp:inline distT="0" distB="0" distL="0" distR="0" wp14:anchorId="465BF284" wp14:editId="005E7B0C">
+            <wp:extent cx="5020376" cy="6068272"/>
+            <wp:effectExtent l="0" t="0" r="8890" b="8890"/>
+            <wp:docPr id="1539451487" name="Picture 1" descr="A screenshot of a computer program&#10;&#10;AI-generated content may be incorrect."/>
+            <wp:cNvGraphicFramePr>
+              <a:graphicFrameLocks xmlns:a="http://schemas.openxmlformats.org/drawingml/2006/main" noChangeAspect="1"/>
+            </wp:cNvGraphicFramePr>
+            <a:graphic xmlns:a="http://schemas.openxmlformats.org/drawingml/2006/main">
+              <a:graphicData uri="http://schemas.openxmlformats.org/drawingml/2006/picture">
+                <pic:pic xmlns:pic="http://schemas.openxmlformats.org/drawingml/2006/picture">
+                  <pic:nvPicPr>
+                    <pic:cNvPr id="1539451487" name="Picture 1" descr="A screenshot of a computer program&#10;&#10;AI-generated content may be incorrect."/>
+                    <pic:cNvPicPr/>
+                  </pic:nvPicPr>
+                  <pic:blipFill>
+                    <a:blip r:embed="rId26"/>
+                    <a:stretch>
+                      <a:fillRect/>
+                    </a:stretch>
+                  </pic:blipFill>
+                  <pic:spPr>
+                    <a:xfrm>
+                      <a:off x="0" y="0"/>
+                      <a:ext cx="5020376" cy="6068272"/>
+                    </a:xfrm>
+                    <a:prstGeom prst="rect">
+                      <a:avLst/>
+                    </a:prstGeom>
+                  </pic:spPr>
+                </pic:pic>
+              </a:graphicData>
+            </a:graphic>
+          </wp:inline>
+        </w:drawing>
+      </w:r>
+      <w:r>
+        <w:rPr>
+          <w:rStyle w:val="normaltextrun"/>
+          <w:rFonts w:asciiTheme="minorHAnsi" w:hAnsiTheme="minorHAnsi" w:cstheme="minorHAnsi"/>
+          <w:i/>
+          <w:iCs/>
+          <w:color w:val="000000" w:themeColor="text1"/>
+          <w:sz w:val="20"/>
+          <w:szCs w:val="20"/>
+        </w:rPr>
+        <w:t>s</w:t>
+      </w:r>
+    </w:p>
+    <w:p>
+      <w:pPr>
+        <w:pStyle w:val="paragraph"/>
+        <w:spacing w:before="0" w:beforeAutospacing="0" w:after="0" w:afterAutospacing="0"/>
+        <w:textAlignment w:val="baseline"/>
+        <w:rPr>
+          <w:rStyle w:val="normaltextrun"/>
+          <w:rFonts w:ascii="Calibri Light" w:hAnsi="Calibri Light" w:cs="Calibri Light"/>
+          <w:color w:val="2F5496"/>
+          <w:sz w:val="32"/>
+          <w:szCs w:val="32"/>
+        </w:rPr>
+      </w:pPr>
+    </w:p>
+    <w:p>
+      <w:pPr>
+        <w:pStyle w:val="paragraph"/>
+        <w:spacing w:before="0" w:beforeAutospacing="0" w:after="0" w:afterAutospacing="0"/>
+        <w:textAlignment w:val="baseline"/>
+        <w:rPr>
+          <w:rStyle w:val="normaltextrun"/>
+          <w:rFonts w:ascii="Calibri Light" w:hAnsi="Calibri Light" w:cs="Calibri Light"/>
+          <w:color w:val="2F5496"/>
+          <w:sz w:val="32"/>
+          <w:szCs w:val="32"/>
+        </w:rPr>
+      </w:pPr>
     </w:p>
     <w:p>
       <w:pPr>
@@ -4555,8 +4799,8 @@
     </w:tbl>
     <w:p/>
     <w:sectPr>
-      <w:headerReference w:type="default" r:id="rId24"/>
-      <w:footerReference w:type="default" r:id="rId25"/>
+      <w:headerReference w:type="default" r:id="rId27"/>
+      <w:footerReference w:type="default" r:id="rId28"/>
       <w:pgSz w:w="11906" w:h="16838"/>
       <w:pgMar w:top="1440" w:right="1440" w:bottom="1440" w:left="1440" w:header="708" w:footer="708" w:gutter="0"/>
       <w:cols w:space="708"/>

</xml_diff>

<commit_message>
Small patches and random stuff
</commit_message>
<xml_diff>
--- a/YFF-rapport - Re-Spawn prosjektet.docx
+++ b/YFF-rapport - Re-Spawn prosjektet.docx
@@ -138,7 +138,23 @@
                 <w:rFonts w:eastAsia="Times New Roman" w:cstheme="minorHAnsi"/>
                 <w:lang w:eastAsia="nb-NO"/>
               </w:rPr>
-              <w:t>Jeg har valg og lage en booking side for Respawn Drammen hvor jeg skal bruke HTML/CSS</w:t>
+              <w:t xml:space="preserve">Jeg har valg og lage en booking side for </w:t>
+            </w:r>
+            <w:proofErr w:type="spellStart"/>
+            <w:r>
+              <w:rPr>
+                <w:rFonts w:eastAsia="Times New Roman" w:cstheme="minorHAnsi"/>
+                <w:lang w:eastAsia="nb-NO"/>
+              </w:rPr>
+              <w:t>Respawn</w:t>
+            </w:r>
+            <w:proofErr w:type="spellEnd"/>
+            <w:r>
+              <w:rPr>
+                <w:rFonts w:eastAsia="Times New Roman" w:cstheme="minorHAnsi"/>
+                <w:lang w:eastAsia="nb-NO"/>
+              </w:rPr>
+              <w:t xml:space="preserve"> Drammen hvor jeg skal bruke HTML/CSS</w:t>
             </w:r>
             <w:r>
               <w:rPr>
@@ -565,8 +581,17 @@
                 <w:rFonts w:eastAsia="Times New Roman" w:cstheme="minorHAnsi"/>
                 <w:lang w:eastAsia="nb-NO"/>
               </w:rPr>
-              <w:t>Grid og Flex</w:t>
-            </w:r>
+              <w:t xml:space="preserve">Grid og </w:t>
+            </w:r>
+            <w:proofErr w:type="spellStart"/>
+            <w:r>
+              <w:rPr>
+                <w:rFonts w:eastAsia="Times New Roman" w:cstheme="minorHAnsi"/>
+                <w:lang w:eastAsia="nb-NO"/>
+              </w:rPr>
+              <w:t>Flex</w:t>
+            </w:r>
+            <w:proofErr w:type="spellEnd"/>
           </w:p>
         </w:tc>
       </w:tr>
@@ -822,6 +847,7 @@
                 <w:lang w:eastAsia="nb-NO"/>
               </w:rPr>
             </w:pPr>
+            <w:proofErr w:type="spellStart"/>
             <w:r>
               <w:rPr>
                 <w:rFonts w:ascii="Times New Roman" w:eastAsia="Times New Roman" w:hAnsi="Times New Roman" w:cs="Times New Roman"/>
@@ -829,6 +855,7 @@
               </w:rPr>
               <w:t>X</w:t>
             </w:r>
+            <w:proofErr w:type="spellEnd"/>
           </w:p>
         </w:tc>
         <w:tc>
@@ -949,8 +976,9 @@
           <w:iCs/>
           <w:u w:val="single"/>
         </w:rPr>
-        <w:t>to-do</w:t>
-      </w:r>
+        <w:t>to-</w:t>
+      </w:r>
+      <w:proofErr w:type="gramStart"/>
       <w:r>
         <w:rPr>
           <w:rStyle w:val="normaltextrun"/>
@@ -959,9 +987,22 @@
           <w:bCs/>
           <w:i/>
           <w:iCs/>
+          <w:u w:val="single"/>
+        </w:rPr>
+        <w:t>do</w:t>
+      </w:r>
+      <w:r>
+        <w:rPr>
+          <w:rStyle w:val="normaltextrun"/>
+          <w:rFonts w:ascii="Calibri" w:hAnsi="Calibri" w:cs="Calibri"/>
+          <w:b/>
+          <w:bCs/>
+          <w:i/>
+          <w:iCs/>
         </w:rPr>
         <w:t xml:space="preserve"> liste</w:t>
       </w:r>
+      <w:proofErr w:type="gramEnd"/>
       <w:r>
         <w:rPr>
           <w:rStyle w:val="normaltextrun"/>
@@ -1918,7 +1959,29 @@
           <w:sz w:val="20"/>
           <w:szCs w:val="20"/>
         </w:rPr>
-        <w:t xml:space="preserve"> tre Youtube videoene:</w:t>
+        <w:t xml:space="preserve"> tre </w:t>
+      </w:r>
+      <w:r>
+        <w:rPr>
+          <w:rStyle w:val="normaltextrun"/>
+          <w:rFonts w:ascii="Calibri" w:hAnsi="Calibri" w:cs="Calibri"/>
+          <w:i/>
+          <w:iCs/>
+          <w:sz w:val="20"/>
+          <w:szCs w:val="20"/>
+        </w:rPr>
+        <w:t>YouTube</w:t>
+      </w:r>
+      <w:r>
+        <w:rPr>
+          <w:rStyle w:val="normaltextrun"/>
+          <w:rFonts w:ascii="Calibri" w:hAnsi="Calibri" w:cs="Calibri"/>
+          <w:i/>
+          <w:iCs/>
+          <w:sz w:val="20"/>
+          <w:szCs w:val="20"/>
+        </w:rPr>
+        <w:t xml:space="preserve"> videoene:</w:t>
       </w:r>
     </w:p>
     <w:p>
@@ -2193,7 +2256,31 @@
           <w:sz w:val="20"/>
           <w:szCs w:val="20"/>
         </w:rPr>
-        <w:t>m og oppdaterte repo’en.</w:t>
+        <w:t xml:space="preserve">m og oppdaterte </w:t>
+      </w:r>
+      <w:proofErr w:type="spellStart"/>
+      <w:r>
+        <w:rPr>
+          <w:rStyle w:val="normaltextrun"/>
+          <w:rFonts w:ascii="Calibri" w:hAnsi="Calibri" w:cs="Calibri"/>
+          <w:i/>
+          <w:iCs/>
+          <w:sz w:val="20"/>
+          <w:szCs w:val="20"/>
+        </w:rPr>
+        <w:t>repo’en</w:t>
+      </w:r>
+      <w:proofErr w:type="spellEnd"/>
+      <w:r>
+        <w:rPr>
+          <w:rStyle w:val="normaltextrun"/>
+          <w:rFonts w:ascii="Calibri" w:hAnsi="Calibri" w:cs="Calibri"/>
+          <w:i/>
+          <w:iCs/>
+          <w:sz w:val="20"/>
+          <w:szCs w:val="20"/>
+        </w:rPr>
+        <w:t>.</w:t>
       </w:r>
       <w:r>
         <w:rPr>
@@ -2571,6 +2658,26 @@
     </w:p>
     <w:p>
       <w:pPr>
+        <w:rPr>
+          <w:rStyle w:val="normaltextrun"/>
+          <w:rFonts w:ascii="Calibri" w:hAnsi="Calibri" w:cs="Calibri"/>
+          <w:i/>
+          <w:iCs/>
+        </w:rPr>
+      </w:pPr>
+    </w:p>
+    <w:p>
+      <w:pPr>
+        <w:rPr>
+          <w:rStyle w:val="normaltextrun"/>
+          <w:rFonts w:ascii="Calibri" w:hAnsi="Calibri" w:cs="Calibri"/>
+          <w:i/>
+          <w:iCs/>
+        </w:rPr>
+      </w:pPr>
+    </w:p>
+    <w:p>
+      <w:pPr>
         <w:pStyle w:val="paragraph"/>
         <w:spacing w:before="0" w:beforeAutospacing="0" w:after="0" w:afterAutospacing="0"/>
         <w:textAlignment w:val="baseline"/>
@@ -2775,7 +2882,31 @@
           <w:sz w:val="20"/>
           <w:szCs w:val="20"/>
         </w:rPr>
-        <w:t>jemme siden er der bare for å være der liksom…)</w:t>
+        <w:t xml:space="preserve">jemme siden er der bare for å være der </w:t>
+      </w:r>
+      <w:proofErr w:type="gramStart"/>
+      <w:r>
+        <w:rPr>
+          <w:rStyle w:val="normaltextrun"/>
+          <w:rFonts w:ascii="Calibri" w:hAnsi="Calibri" w:cs="Calibri"/>
+          <w:i/>
+          <w:iCs/>
+          <w:sz w:val="20"/>
+          <w:szCs w:val="20"/>
+        </w:rPr>
+        <w:t>liksom…</w:t>
+      </w:r>
+      <w:proofErr w:type="gramEnd"/>
+      <w:r>
+        <w:rPr>
+          <w:rStyle w:val="normaltextrun"/>
+          <w:rFonts w:ascii="Calibri" w:hAnsi="Calibri" w:cs="Calibri"/>
+          <w:i/>
+          <w:iCs/>
+          <w:sz w:val="20"/>
+          <w:szCs w:val="20"/>
+        </w:rPr>
+        <w:t>)</w:t>
       </w:r>
     </w:p>
     <w:p>
@@ -2927,10 +3058,37 @@
             <w:sz w:val="20"/>
             <w:szCs w:val="20"/>
           </w:rPr>
-          <w:t>HTML</w:t>
+          <w:t>https://workbin.de</w:t>
+        </w:r>
+        <w:r>
+          <w:rPr>
+            <w:rStyle w:val="Hyperlink"/>
+            <w:rFonts w:asciiTheme="minorHAnsi" w:hAnsiTheme="minorHAnsi" w:cstheme="minorHAnsi"/>
+            <w:i/>
+            <w:iCs/>
+            <w:sz w:val="20"/>
+            <w:szCs w:val="20"/>
+          </w:rPr>
+          <w:t>v</w:t>
+        </w:r>
+        <w:r>
+          <w:rPr>
+            <w:rStyle w:val="Hyperlink"/>
+            <w:rFonts w:asciiTheme="minorHAnsi" w:hAnsiTheme="minorHAnsi" w:cstheme="minorHAnsi"/>
+            <w:i/>
+            <w:iCs/>
+            <w:sz w:val="20"/>
+            <w:szCs w:val="20"/>
+          </w:rPr>
+          <w:t>/?id=1763711615280720</w:t>
         </w:r>
       </w:hyperlink>
-      <w:r>
+    </w:p>
+    <w:p>
+      <w:pPr>
+        <w:pStyle w:val="paragraph"/>
+        <w:spacing w:before="0" w:beforeAutospacing="0" w:after="0" w:afterAutospacing="0"/>
+        <w:textAlignment w:val="baseline"/>
         <w:rPr>
           <w:rStyle w:val="normaltextrun"/>
           <w:rFonts w:asciiTheme="minorHAnsi" w:hAnsiTheme="minorHAnsi" w:cstheme="minorHAnsi"/>
@@ -2940,8 +3098,7 @@
           <w:sz w:val="20"/>
           <w:szCs w:val="20"/>
         </w:rPr>
-        <w:br/>
-      </w:r>
+      </w:pPr>
       <w:hyperlink r:id="rId22" w:history="1">
         <w:r>
           <w:rPr>
@@ -2952,7 +3109,7 @@
             <w:sz w:val="20"/>
             <w:szCs w:val="20"/>
           </w:rPr>
-          <w:t>CSS</w:t>
+          <w:t>https://workbin.dev/?id=1763711799319389</w:t>
         </w:r>
       </w:hyperlink>
     </w:p>
@@ -2971,7 +3128,12 @@
           <w:szCs w:val="20"/>
         </w:rPr>
       </w:pPr>
-      <w:r>
+    </w:p>
+    <w:p>
+      <w:pPr>
+        <w:pStyle w:val="paragraph"/>
+        <w:spacing w:before="0" w:beforeAutospacing="0" w:after="0" w:afterAutospacing="0"/>
+        <w:textAlignment w:val="baseline"/>
         <w:rPr>
           <w:rStyle w:val="normaltextrun"/>
           <w:rFonts w:asciiTheme="minorHAnsi" w:hAnsiTheme="minorHAnsi" w:cstheme="minorHAnsi"/>
@@ -2981,19 +3143,64 @@
           <w:sz w:val="20"/>
           <w:szCs w:val="20"/>
         </w:rPr>
+      </w:pPr>
+    </w:p>
+    <w:p>
+      <w:pPr>
+        <w:pStyle w:val="paragraph"/>
+        <w:spacing w:before="0" w:beforeAutospacing="0" w:after="0" w:afterAutospacing="0"/>
+        <w:textAlignment w:val="baseline"/>
+        <w:rPr>
+          <w:rStyle w:val="normaltextrun"/>
+          <w:rFonts w:asciiTheme="minorHAnsi" w:hAnsiTheme="minorHAnsi" w:cstheme="minorHAnsi"/>
+          <w:i/>
+          <w:iCs/>
+          <w:color w:val="000000" w:themeColor="text1"/>
+          <w:sz w:val="20"/>
+          <w:szCs w:val="20"/>
+        </w:rPr>
+      </w:pPr>
+    </w:p>
+    <w:p>
+      <w:pPr>
+        <w:pStyle w:val="paragraph"/>
+        <w:spacing w:before="0" w:beforeAutospacing="0" w:after="0" w:afterAutospacing="0"/>
+        <w:textAlignment w:val="baseline"/>
+        <w:rPr>
+          <w:rStyle w:val="normaltextrun"/>
+          <w:rFonts w:asciiTheme="minorHAnsi" w:hAnsiTheme="minorHAnsi" w:cstheme="minorHAnsi"/>
+          <w:i/>
+          <w:iCs/>
+          <w:color w:val="000000" w:themeColor="text1"/>
+          <w:sz w:val="20"/>
+          <w:szCs w:val="20"/>
+        </w:rPr>
+      </w:pPr>
+      <w:r>
+        <w:rPr>
+          <w:rStyle w:val="normaltextrun"/>
+          <w:rFonts w:asciiTheme="minorHAnsi" w:hAnsiTheme="minorHAnsi" w:cstheme="minorHAnsi"/>
+          <w:i/>
+          <w:iCs/>
+          <w:color w:val="000000" w:themeColor="text1"/>
+          <w:sz w:val="20"/>
+          <w:szCs w:val="20"/>
+        </w:rPr>
         <w:br/>
       </w:r>
       <w:r>
         <w:rPr>
           <w:rStyle w:val="normaltextrun"/>
           <w:rFonts w:asciiTheme="minorHAnsi" w:hAnsiTheme="minorHAnsi" w:cstheme="minorHAnsi"/>
+          <w:b/>
+          <w:bCs/>
           <w:i/>
           <w:iCs/>
           <w:color w:val="000000" w:themeColor="text1"/>
-          <w:sz w:val="20"/>
-          <w:szCs w:val="20"/>
-        </w:rPr>
-        <w:t xml:space="preserve">Uke 3 så fortsatt </w:t>
+          <w:sz w:val="22"/>
+          <w:szCs w:val="22"/>
+        </w:rPr>
+        <w:t>Uke 3</w:t>
       </w:r>
       <w:r>
         <w:rPr>
@@ -3005,7 +3212,7 @@
           <w:sz w:val="20"/>
           <w:szCs w:val="20"/>
         </w:rPr>
-        <w:t>jeg å jobbe med HTML/CSS og satt sammen selve booking siden med alle nødvendig input fields (tekst input for navn, adresse, telefon og email</w:t>
+        <w:t xml:space="preserve"> så fortsatt </w:t>
       </w:r>
       <w:r>
         <w:rPr>
@@ -3017,6 +3224,32 @@
           <w:sz w:val="20"/>
           <w:szCs w:val="20"/>
         </w:rPr>
+        <w:t xml:space="preserve">jeg å jobbe med HTML/CSS og satt sammen selve booking siden med alle nødvendig input fields (tekst input for navn, adresse, telefon og </w:t>
+      </w:r>
+      <w:proofErr w:type="gramStart"/>
+      <w:r>
+        <w:rPr>
+          <w:rStyle w:val="normaltextrun"/>
+          <w:rFonts w:asciiTheme="minorHAnsi" w:hAnsiTheme="minorHAnsi" w:cstheme="minorHAnsi"/>
+          <w:i/>
+          <w:iCs/>
+          <w:color w:val="000000" w:themeColor="text1"/>
+          <w:sz w:val="20"/>
+          <w:szCs w:val="20"/>
+        </w:rPr>
+        <w:t>email</w:t>
+      </w:r>
+      <w:proofErr w:type="gramEnd"/>
+      <w:r>
+        <w:rPr>
+          <w:rStyle w:val="normaltextrun"/>
+          <w:rFonts w:asciiTheme="minorHAnsi" w:hAnsiTheme="minorHAnsi" w:cstheme="minorHAnsi"/>
+          <w:i/>
+          <w:iCs/>
+          <w:color w:val="000000" w:themeColor="text1"/>
+          <w:sz w:val="20"/>
+          <w:szCs w:val="20"/>
+        </w:rPr>
         <w:t xml:space="preserve">. Jeg lagde også </w:t>
       </w:r>
       <w:r>
@@ -3090,6 +3323,30 @@
           <w:szCs w:val="20"/>
         </w:rPr>
         <w:t xml:space="preserve"> Grid</w:t>
+      </w:r>
+      <w:r>
+        <w:rPr>
+          <w:rStyle w:val="normaltextrun"/>
+          <w:rFonts w:asciiTheme="minorHAnsi" w:hAnsiTheme="minorHAnsi" w:cstheme="minorHAnsi"/>
+          <w:i/>
+          <w:iCs/>
+          <w:color w:val="000000" w:themeColor="text1"/>
+          <w:sz w:val="20"/>
+          <w:szCs w:val="20"/>
+        </w:rPr>
+        <w:t xml:space="preserve">. </w:t>
+      </w:r>
+      <w:r>
+        <w:rPr>
+          <w:rStyle w:val="normaltextrun"/>
+          <w:rFonts w:asciiTheme="minorHAnsi" w:hAnsiTheme="minorHAnsi" w:cstheme="minorHAnsi"/>
+          <w:i/>
+          <w:iCs/>
+          <w:color w:val="000000" w:themeColor="text1"/>
+          <w:sz w:val="20"/>
+          <w:szCs w:val="20"/>
+        </w:rPr>
+        <w:t>Jeg har ikke lagt til priser fordi det ikke er nevnt noen priser I oppgave teksten</w:t>
       </w:r>
       <w:r>
         <w:rPr>
@@ -3203,6 +3460,7 @@
           <w:sz w:val="20"/>
           <w:szCs w:val="20"/>
         </w:rPr>
+        <w:lastRenderedPageBreak/>
         <w:t xml:space="preserve">Jeg følte at siden var veldig tom så jeg lo til et bilde fra </w:t>
       </w:r>
       <w:r>
@@ -3291,7 +3549,6 @@
           <w:sz w:val="20"/>
           <w:szCs w:val="20"/>
         </w:rPr>
-        <w:lastRenderedPageBreak/>
         <w:drawing>
           <wp:inline distT="0" distB="0" distL="0" distR="0" wp14:anchorId="7507F5E4" wp14:editId="2BE3A32F">
             <wp:extent cx="4572000" cy="3429000"/>
@@ -3454,18 +3711,6 @@
           </wp:inline>
         </w:drawing>
       </w:r>
-      <w:r>
-        <w:rPr>
-          <w:rStyle w:val="normaltextrun"/>
-          <w:rFonts w:asciiTheme="minorHAnsi" w:hAnsiTheme="minorHAnsi" w:cstheme="minorHAnsi"/>
-          <w:i/>
-          <w:iCs/>
-          <w:color w:val="000000" w:themeColor="text1"/>
-          <w:sz w:val="20"/>
-          <w:szCs w:val="20"/>
-        </w:rPr>
-        <w:t>s</w:t>
-      </w:r>
     </w:p>
     <w:p>
       <w:pPr>
@@ -3474,12 +3719,174 @@
         <w:textAlignment w:val="baseline"/>
         <w:rPr>
           <w:rStyle w:val="normaltextrun"/>
-          <w:rFonts w:ascii="Calibri Light" w:hAnsi="Calibri Light" w:cs="Calibri Light"/>
-          <w:color w:val="2F5496"/>
-          <w:sz w:val="32"/>
-          <w:szCs w:val="32"/>
-        </w:rPr>
-      </w:pPr>
+          <w:rFonts w:asciiTheme="minorHAnsi" w:hAnsiTheme="minorHAnsi" w:cstheme="minorHAnsi"/>
+          <w:i/>
+          <w:iCs/>
+          <w:color w:val="000000" w:themeColor="text1"/>
+          <w:sz w:val="20"/>
+          <w:szCs w:val="20"/>
+        </w:rPr>
+      </w:pPr>
+    </w:p>
+    <w:p>
+      <w:pPr>
+        <w:pStyle w:val="paragraph"/>
+        <w:spacing w:before="0" w:beforeAutospacing="0" w:after="0" w:afterAutospacing="0"/>
+        <w:textAlignment w:val="baseline"/>
+        <w:rPr>
+          <w:rStyle w:val="normaltextrun"/>
+          <w:rFonts w:asciiTheme="minorHAnsi" w:hAnsiTheme="minorHAnsi" w:cstheme="minorHAnsi"/>
+          <w:i/>
+          <w:iCs/>
+          <w:color w:val="000000" w:themeColor="text1"/>
+          <w:sz w:val="20"/>
+          <w:szCs w:val="20"/>
+        </w:rPr>
+      </w:pPr>
+      <w:r>
+        <w:rPr>
+          <w:rStyle w:val="normaltextrun"/>
+          <w:rFonts w:asciiTheme="minorHAnsi" w:hAnsiTheme="minorHAnsi" w:cstheme="minorHAnsi"/>
+          <w:i/>
+          <w:iCs/>
+          <w:color w:val="000000" w:themeColor="text1"/>
+          <w:sz w:val="20"/>
+          <w:szCs w:val="20"/>
+        </w:rPr>
+        <w:t>Mot slutten</w:t>
+      </w:r>
+      <w:r>
+        <w:rPr>
+          <w:rStyle w:val="normaltextrun"/>
+          <w:rFonts w:asciiTheme="minorHAnsi" w:hAnsiTheme="minorHAnsi" w:cstheme="minorHAnsi"/>
+          <w:i/>
+          <w:iCs/>
+          <w:color w:val="000000" w:themeColor="text1"/>
+          <w:sz w:val="20"/>
+          <w:szCs w:val="20"/>
+        </w:rPr>
+        <w:t xml:space="preserve"> av dagen </w:t>
+      </w:r>
+      <w:r>
+        <w:rPr>
+          <w:rStyle w:val="normaltextrun"/>
+          <w:rFonts w:asciiTheme="minorHAnsi" w:hAnsiTheme="minorHAnsi" w:cstheme="minorHAnsi"/>
+          <w:i/>
+          <w:iCs/>
+          <w:color w:val="000000" w:themeColor="text1"/>
+          <w:sz w:val="20"/>
+          <w:szCs w:val="20"/>
+        </w:rPr>
+        <w:t xml:space="preserve">så oppdaterte jeg Node.js serveren og lagde filen jeg trenger til å lage takk siden som jeg ikke fikk begynt på i dag. </w:t>
+      </w:r>
+      <w:r>
+        <w:rPr>
+          <w:rStyle w:val="normaltextrun"/>
+          <w:rFonts w:asciiTheme="minorHAnsi" w:hAnsiTheme="minorHAnsi" w:cstheme="minorHAnsi"/>
+          <w:i/>
+          <w:iCs/>
+          <w:color w:val="000000" w:themeColor="text1"/>
+          <w:sz w:val="20"/>
+          <w:szCs w:val="20"/>
+        </w:rPr>
+        <w:t>Jeg</w:t>
+      </w:r>
+      <w:r>
+        <w:rPr>
+          <w:rStyle w:val="normaltextrun"/>
+          <w:rFonts w:asciiTheme="minorHAnsi" w:hAnsiTheme="minorHAnsi" w:cstheme="minorHAnsi"/>
+          <w:i/>
+          <w:iCs/>
+          <w:color w:val="000000" w:themeColor="text1"/>
+          <w:sz w:val="20"/>
+          <w:szCs w:val="20"/>
+        </w:rPr>
+        <w:t xml:space="preserve"> lagde også et «Favicon» for nettsiden (</w:t>
+      </w:r>
+      <w:proofErr w:type="spellStart"/>
+      <w:r>
+        <w:rPr>
+          <w:rStyle w:val="normaltextrun"/>
+          <w:rFonts w:asciiTheme="minorHAnsi" w:hAnsiTheme="minorHAnsi" w:cstheme="minorHAnsi"/>
+          <w:i/>
+          <w:iCs/>
+          <w:color w:val="000000" w:themeColor="text1"/>
+          <w:sz w:val="20"/>
+          <w:szCs w:val="20"/>
+        </w:rPr>
+        <w:t>aka</w:t>
+      </w:r>
+      <w:proofErr w:type="spellEnd"/>
+      <w:r>
+        <w:rPr>
+          <w:rStyle w:val="normaltextrun"/>
+          <w:rFonts w:asciiTheme="minorHAnsi" w:hAnsiTheme="minorHAnsi" w:cstheme="minorHAnsi"/>
+          <w:i/>
+          <w:iCs/>
+          <w:color w:val="000000" w:themeColor="text1"/>
+          <w:sz w:val="20"/>
+          <w:szCs w:val="20"/>
+        </w:rPr>
+        <w:t xml:space="preserve"> den lille logo-en ved siden av tabben)</w:t>
+      </w:r>
+      <w:r>
+        <w:rPr>
+          <w:rStyle w:val="normaltextrun"/>
+          <w:rFonts w:asciiTheme="minorHAnsi" w:hAnsiTheme="minorHAnsi" w:cstheme="minorHAnsi"/>
+          <w:i/>
+          <w:iCs/>
+          <w:color w:val="000000" w:themeColor="text1"/>
+          <w:sz w:val="20"/>
+          <w:szCs w:val="20"/>
+        </w:rPr>
+        <w:br/>
+      </w:r>
+      <w:r>
+        <w:rPr>
+          <w:rStyle w:val="normaltextrun"/>
+          <w:rFonts w:asciiTheme="minorHAnsi" w:hAnsiTheme="minorHAnsi" w:cstheme="minorHAnsi"/>
+          <w:i/>
+          <w:iCs/>
+          <w:color w:val="000000" w:themeColor="text1"/>
+          <w:sz w:val="20"/>
+          <w:szCs w:val="20"/>
+        </w:rPr>
+        <w:drawing>
+          <wp:inline distT="0" distB="0" distL="0" distR="0" wp14:anchorId="5A2EF727" wp14:editId="7C2B2FA3">
+            <wp:extent cx="3856054" cy="480102"/>
+            <wp:effectExtent l="0" t="0" r="0" b="0"/>
+            <wp:docPr id="903200082" name="Picture 1" descr="A grey rectangular object with white text&#10;&#10;AI-generated content may be incorrect."/>
+            <wp:cNvGraphicFramePr>
+              <a:graphicFrameLocks xmlns:a="http://schemas.openxmlformats.org/drawingml/2006/main" noChangeAspect="1"/>
+            </wp:cNvGraphicFramePr>
+            <a:graphic xmlns:a="http://schemas.openxmlformats.org/drawingml/2006/main">
+              <a:graphicData uri="http://schemas.openxmlformats.org/drawingml/2006/picture">
+                <pic:pic xmlns:pic="http://schemas.openxmlformats.org/drawingml/2006/picture">
+                  <pic:nvPicPr>
+                    <pic:cNvPr id="903200082" name="Picture 1" descr="A grey rectangular object with white text&#10;&#10;AI-generated content may be incorrect."/>
+                    <pic:cNvPicPr/>
+                  </pic:nvPicPr>
+                  <pic:blipFill>
+                    <a:blip r:embed="rId27"/>
+                    <a:stretch>
+                      <a:fillRect/>
+                    </a:stretch>
+                  </pic:blipFill>
+                  <pic:spPr>
+                    <a:xfrm>
+                      <a:off x="0" y="0"/>
+                      <a:ext cx="3856054" cy="480102"/>
+                    </a:xfrm>
+                    <a:prstGeom prst="rect">
+                      <a:avLst/>
+                    </a:prstGeom>
+                  </pic:spPr>
+                </pic:pic>
+              </a:graphicData>
+            </a:graphic>
+          </wp:inline>
+        </w:drawing>
+      </w:r>
     </w:p>
     <w:p>
       <w:pPr>
@@ -4460,8 +4867,17 @@
                 <w:rFonts w:eastAsia="Times New Roman" w:cstheme="minorHAnsi"/>
                 <w:lang w:eastAsia="nb-NO"/>
               </w:rPr>
-              <w:t>Skriv her..</w:t>
-            </w:r>
+              <w:t xml:space="preserve">Skriv </w:t>
+            </w:r>
+            <w:proofErr w:type="gramStart"/>
+            <w:r>
+              <w:rPr>
+                <w:rFonts w:eastAsia="Times New Roman" w:cstheme="minorHAnsi"/>
+                <w:lang w:eastAsia="nb-NO"/>
+              </w:rPr>
+              <w:t>her..</w:t>
+            </w:r>
+            <w:proofErr w:type="gramEnd"/>
           </w:p>
         </w:tc>
       </w:tr>
@@ -4606,8 +5022,17 @@
                 <w:rFonts w:eastAsia="Times New Roman" w:cstheme="minorHAnsi"/>
                 <w:lang w:eastAsia="nb-NO"/>
               </w:rPr>
-              <w:t>Skriv her..</w:t>
-            </w:r>
+              <w:t xml:space="preserve">Skriv </w:t>
+            </w:r>
+            <w:proofErr w:type="gramStart"/>
+            <w:r>
+              <w:rPr>
+                <w:rFonts w:eastAsia="Times New Roman" w:cstheme="minorHAnsi"/>
+                <w:lang w:eastAsia="nb-NO"/>
+              </w:rPr>
+              <w:t>her..</w:t>
+            </w:r>
+            <w:proofErr w:type="gramEnd"/>
           </w:p>
         </w:tc>
       </w:tr>
@@ -4799,8 +5224,8 @@
     </w:tbl>
     <w:p/>
     <w:sectPr>
-      <w:headerReference w:type="default" r:id="rId27"/>
-      <w:footerReference w:type="default" r:id="rId28"/>
+      <w:headerReference w:type="default" r:id="rId28"/>
+      <w:footerReference w:type="default" r:id="rId29"/>
       <w:pgSz w:w="11906" w:h="16838"/>
       <w:pgMar w:top="1440" w:right="1440" w:bottom="1440" w:left="1440" w:header="708" w:footer="708" w:gutter="0"/>
       <w:cols w:space="708"/>

</xml_diff>

<commit_message>
Fixed a small bug
</commit_message>
<xml_diff>
--- a/YFF-rapport - Re-Spawn prosjektet.docx
+++ b/YFF-rapport - Re-Spawn prosjektet.docx
@@ -138,23 +138,7 @@
                 <w:rFonts w:eastAsia="Times New Roman" w:cstheme="minorHAnsi"/>
                 <w:lang w:eastAsia="nb-NO"/>
               </w:rPr>
-              <w:t xml:space="preserve">Jeg har valg og lage en booking side for </w:t>
-            </w:r>
-            <w:proofErr w:type="spellStart"/>
-            <w:r>
-              <w:rPr>
-                <w:rFonts w:eastAsia="Times New Roman" w:cstheme="minorHAnsi"/>
-                <w:lang w:eastAsia="nb-NO"/>
-              </w:rPr>
-              <w:t>Respawn</w:t>
-            </w:r>
-            <w:proofErr w:type="spellEnd"/>
-            <w:r>
-              <w:rPr>
-                <w:rFonts w:eastAsia="Times New Roman" w:cstheme="minorHAnsi"/>
-                <w:lang w:eastAsia="nb-NO"/>
-              </w:rPr>
-              <w:t xml:space="preserve"> Drammen hvor jeg skal bruke HTML/CSS</w:t>
+              <w:t>Jeg har valg og lage en booking side for Respawn Drammen hvor jeg skal bruke HTML/CSS</w:t>
             </w:r>
             <w:r>
               <w:rPr>
@@ -581,17 +565,8 @@
                 <w:rFonts w:eastAsia="Times New Roman" w:cstheme="minorHAnsi"/>
                 <w:lang w:eastAsia="nb-NO"/>
               </w:rPr>
-              <w:t xml:space="preserve">Grid og </w:t>
-            </w:r>
-            <w:proofErr w:type="spellStart"/>
-            <w:r>
-              <w:rPr>
-                <w:rFonts w:eastAsia="Times New Roman" w:cstheme="minorHAnsi"/>
-                <w:lang w:eastAsia="nb-NO"/>
-              </w:rPr>
-              <w:t>Flex</w:t>
-            </w:r>
-            <w:proofErr w:type="spellEnd"/>
+              <w:t>Grid og Flex</w:t>
+            </w:r>
           </w:p>
         </w:tc>
       </w:tr>
@@ -847,7 +822,6 @@
                 <w:lang w:eastAsia="nb-NO"/>
               </w:rPr>
             </w:pPr>
-            <w:proofErr w:type="spellStart"/>
             <w:r>
               <w:rPr>
                 <w:rFonts w:ascii="Times New Roman" w:eastAsia="Times New Roman" w:hAnsi="Times New Roman" w:cs="Times New Roman"/>
@@ -855,7 +829,6 @@
               </w:rPr>
               <w:t>X</w:t>
             </w:r>
-            <w:proofErr w:type="spellEnd"/>
           </w:p>
         </w:tc>
         <w:tc>
@@ -976,9 +949,8 @@
           <w:iCs/>
           <w:u w:val="single"/>
         </w:rPr>
-        <w:t>to-</w:t>
-      </w:r>
-      <w:proofErr w:type="gramStart"/>
+        <w:t>to-do</w:t>
+      </w:r>
       <w:r>
         <w:rPr>
           <w:rStyle w:val="normaltextrun"/>
@@ -987,22 +959,9 @@
           <w:bCs/>
           <w:i/>
           <w:iCs/>
-          <w:u w:val="single"/>
-        </w:rPr>
-        <w:t>do</w:t>
-      </w:r>
-      <w:r>
-        <w:rPr>
-          <w:rStyle w:val="normaltextrun"/>
-          <w:rFonts w:ascii="Calibri" w:hAnsi="Calibri" w:cs="Calibri"/>
-          <w:b/>
-          <w:bCs/>
-          <w:i/>
-          <w:iCs/>
         </w:rPr>
         <w:t xml:space="preserve"> liste</w:t>
       </w:r>
-      <w:proofErr w:type="gramEnd"/>
       <w:r>
         <w:rPr>
           <w:rStyle w:val="normaltextrun"/>
@@ -2256,31 +2215,7 @@
           <w:sz w:val="20"/>
           <w:szCs w:val="20"/>
         </w:rPr>
-        <w:t xml:space="preserve">m og oppdaterte </w:t>
-      </w:r>
-      <w:proofErr w:type="spellStart"/>
-      <w:r>
-        <w:rPr>
-          <w:rStyle w:val="normaltextrun"/>
-          <w:rFonts w:ascii="Calibri" w:hAnsi="Calibri" w:cs="Calibri"/>
-          <w:i/>
-          <w:iCs/>
-          <w:sz w:val="20"/>
-          <w:szCs w:val="20"/>
-        </w:rPr>
-        <w:t>repo’en</w:t>
-      </w:r>
-      <w:proofErr w:type="spellEnd"/>
-      <w:r>
-        <w:rPr>
-          <w:rStyle w:val="normaltextrun"/>
-          <w:rFonts w:ascii="Calibri" w:hAnsi="Calibri" w:cs="Calibri"/>
-          <w:i/>
-          <w:iCs/>
-          <w:sz w:val="20"/>
-          <w:szCs w:val="20"/>
-        </w:rPr>
-        <w:t>.</w:t>
+        <w:t>m og oppdaterte repo’en.</w:t>
       </w:r>
       <w:r>
         <w:rPr>
@@ -2601,6 +2536,15 @@
         </w:rPr>
         <w:t>.</w:t>
       </w:r>
+      <w:r>
+        <w:rPr>
+          <w:rStyle w:val="normaltextrun"/>
+          <w:rFonts w:ascii="Calibri" w:hAnsi="Calibri" w:cs="Calibri"/>
+          <w:i/>
+          <w:iCs/>
+        </w:rPr>
+        <w:t xml:space="preserve"> Dette bruker Node.js og Express</w:t>
+      </w:r>
     </w:p>
     <w:p>
       <w:pPr>
@@ -2882,31 +2826,7 @@
           <w:sz w:val="20"/>
           <w:szCs w:val="20"/>
         </w:rPr>
-        <w:t xml:space="preserve">jemme siden er der bare for å være der </w:t>
-      </w:r>
-      <w:proofErr w:type="gramStart"/>
-      <w:r>
-        <w:rPr>
-          <w:rStyle w:val="normaltextrun"/>
-          <w:rFonts w:ascii="Calibri" w:hAnsi="Calibri" w:cs="Calibri"/>
-          <w:i/>
-          <w:iCs/>
-          <w:sz w:val="20"/>
-          <w:szCs w:val="20"/>
-        </w:rPr>
-        <w:t>liksom…</w:t>
-      </w:r>
-      <w:proofErr w:type="gramEnd"/>
-      <w:r>
-        <w:rPr>
-          <w:rStyle w:val="normaltextrun"/>
-          <w:rFonts w:ascii="Calibri" w:hAnsi="Calibri" w:cs="Calibri"/>
-          <w:i/>
-          <w:iCs/>
-          <w:sz w:val="20"/>
-          <w:szCs w:val="20"/>
-        </w:rPr>
-        <w:t>)</w:t>
+        <w:t>jemme siden er der bare for å være der liksom…)</w:t>
       </w:r>
     </w:p>
     <w:p>
@@ -3224,22 +3144,8 @@
           <w:sz w:val="20"/>
           <w:szCs w:val="20"/>
         </w:rPr>
-        <w:t xml:space="preserve">jeg å jobbe med HTML/CSS og satt sammen selve booking siden med alle nødvendig input fields (tekst input for navn, adresse, telefon og </w:t>
-      </w:r>
-      <w:proofErr w:type="gramStart"/>
-      <w:r>
-        <w:rPr>
-          <w:rStyle w:val="normaltextrun"/>
-          <w:rFonts w:asciiTheme="minorHAnsi" w:hAnsiTheme="minorHAnsi" w:cstheme="minorHAnsi"/>
-          <w:i/>
-          <w:iCs/>
-          <w:color w:val="000000" w:themeColor="text1"/>
-          <w:sz w:val="20"/>
-          <w:szCs w:val="20"/>
-        </w:rPr>
-        <w:t>email</w:t>
-      </w:r>
-      <w:proofErr w:type="gramEnd"/>
+        <w:t>jeg å jobbe med HTML/CSS og satt sammen selve booking siden med alle nødvendig input fields (tekst input for navn, adresse, telefon og email</w:t>
+      </w:r>
       <w:r>
         <w:rPr>
           <w:rStyle w:val="normaltextrun"/>
@@ -3801,33 +3707,7 @@
           <w:sz w:val="20"/>
           <w:szCs w:val="20"/>
         </w:rPr>
-        <w:t xml:space="preserve"> lagde også et «Favicon» for nettsiden (</w:t>
-      </w:r>
-      <w:proofErr w:type="spellStart"/>
-      <w:r>
-        <w:rPr>
-          <w:rStyle w:val="normaltextrun"/>
-          <w:rFonts w:asciiTheme="minorHAnsi" w:hAnsiTheme="minorHAnsi" w:cstheme="minorHAnsi"/>
-          <w:i/>
-          <w:iCs/>
-          <w:color w:val="000000" w:themeColor="text1"/>
-          <w:sz w:val="20"/>
-          <w:szCs w:val="20"/>
-        </w:rPr>
-        <w:t>aka</w:t>
-      </w:r>
-      <w:proofErr w:type="spellEnd"/>
-      <w:r>
-        <w:rPr>
-          <w:rStyle w:val="normaltextrun"/>
-          <w:rFonts w:asciiTheme="minorHAnsi" w:hAnsiTheme="minorHAnsi" w:cstheme="minorHAnsi"/>
-          <w:i/>
-          <w:iCs/>
-          <w:color w:val="000000" w:themeColor="text1"/>
-          <w:sz w:val="20"/>
-          <w:szCs w:val="20"/>
-        </w:rPr>
-        <w:t xml:space="preserve"> den lille logo-en ved siden av tabben)</w:t>
+        <w:t xml:space="preserve"> lagde også et «Favicon» for nettsiden (aka den lille logo-en ved siden av tabben)</w:t>
       </w:r>
       <w:r>
         <w:rPr>
@@ -4867,17 +4747,8 @@
                 <w:rFonts w:eastAsia="Times New Roman" w:cstheme="minorHAnsi"/>
                 <w:lang w:eastAsia="nb-NO"/>
               </w:rPr>
-              <w:t xml:space="preserve">Skriv </w:t>
-            </w:r>
-            <w:proofErr w:type="gramStart"/>
-            <w:r>
-              <w:rPr>
-                <w:rFonts w:eastAsia="Times New Roman" w:cstheme="minorHAnsi"/>
-                <w:lang w:eastAsia="nb-NO"/>
-              </w:rPr>
-              <w:t>her..</w:t>
-            </w:r>
-            <w:proofErr w:type="gramEnd"/>
+              <w:t>Skriv her..</w:t>
+            </w:r>
           </w:p>
         </w:tc>
       </w:tr>
@@ -5022,17 +4893,8 @@
                 <w:rFonts w:eastAsia="Times New Roman" w:cstheme="minorHAnsi"/>
                 <w:lang w:eastAsia="nb-NO"/>
               </w:rPr>
-              <w:t xml:space="preserve">Skriv </w:t>
-            </w:r>
-            <w:proofErr w:type="gramStart"/>
-            <w:r>
-              <w:rPr>
-                <w:rFonts w:eastAsia="Times New Roman" w:cstheme="minorHAnsi"/>
-                <w:lang w:eastAsia="nb-NO"/>
-              </w:rPr>
-              <w:t>her..</w:t>
-            </w:r>
-            <w:proofErr w:type="gramEnd"/>
+              <w:t>Skriv her..</w:t>
+            </w:r>
           </w:p>
         </w:tc>
       </w:tr>

</xml_diff>